<commit_message>
Generación de oficios base
</commit_message>
<xml_diff>
--- a/scorpioweb/wwwroot/Documentos/entrevista.docx
+++ b/scorpioweb/wwwroot/Documentos/entrevista.docx
@@ -10,7 +10,52 @@
         <w:jc w:val="center"/>
       </w:pPr>
       <w:r>
-        <w:t>ACOSTA SANDOVAL JULIO</w:t>
+        <mc:AlternateContent>
+          <mc:Choice Requires="wps">
+            <w:drawing>
+              <wp:inline>
+                <wp:extent cx="1270000" cy="1270000"/>
+                <wp:docPr id="1" name="drawingObject1"/>
+                <wp:cNvGraphicFramePr/>
+                <a:graphic>
+                  <a:graphicData uri="http://schemas.openxmlformats.org/drawingml/2006/picture">
+                    <pic:pic>
+                      <pic:nvPicPr>
+                        <pic:cNvPr id="2" name="Picture 2"/>
+                        <pic:cNvPicPr/>
+                      </pic:nvPicPr>
+                      <pic:blipFill>
+                        <a:blip r:embed="R0a5fbc1081e54f97"/>
+                        <a:stretch/>
+                      </pic:blipFill>
+                      <pic:spPr>
+                        <a:xfrm rot="0">
+                          <a:ext cx="1270000" cy="1270000"/>
+                        </a:xfrm>
+                        <a:prstGeom prst="rect">
+                          <a:avLst/>
+                        </a:prstGeom>
+                        <a:noFill/>
+                      </pic:spPr>
+                    </pic:pic>
+                  </a:graphicData>
+                </a:graphic>
+              </wp:inline>
+            </w:drawing>
+          </mc:Choice>
+          <mc:Fallback/>
+        </mc:AlternateContent>
+      </w:r>
+    </w:p>
+    <w:p>
+      <w:pPr>
+        <w:rPr>
+          <w:u w:val="single"/>
+        </w:rPr>
+        <w:jc w:val="center"/>
+      </w:pPr>
+      <w:r>
+        <w:t>FERNANDEZ SANCHEZ IOVANNI</w:t>
       </w:r>
     </w:p>
     <w:tbl>
@@ -157,7 +202,7 @@
                 <w:sz w:val="16"/>
                 <w:szCs w:val="16"/>
               </w:rPr>
-              <w:t>Cieneguilla, Poanas, Durango, MEXICO</w:t>
+              <w:t>DURANGO, Durango, Durango, MEXICO</w:t>
             </w:r>
           </w:p>
         </w:tc>
@@ -210,7 +255,7 @@
                 <w:sz w:val="16"/>
                 <w:szCs w:val="16"/>
               </w:rPr>
-              <w:t>13 octubre 1992</w:t>
+              <w:t>17 abril 1992</w:t>
             </w:r>
           </w:p>
         </w:tc>
@@ -313,7 +358,7 @@
                 <w:sz w:val="16"/>
                 <w:szCs w:val="16"/>
               </w:rPr>
-              <w:t>Casado (a)</w:t>
+              <w:t>1</w:t>
             </w:r>
           </w:p>
         </w:tc>
@@ -363,7 +408,7 @@
                 <w:sz w:val="16"/>
                 <w:szCs w:val="16"/>
               </w:rPr>
-              <w:t>2 años</w:t>
+              <w:t>6 MESES</w:t>
             </w:r>
           </w:p>
         </w:tc>
@@ -416,7 +461,7 @@
                 <w:sz w:val="16"/>
                 <w:szCs w:val="16"/>
               </w:rPr>
-              <w:t>SI</w:t>
+              <w:t>1</w:t>
             </w:r>
           </w:p>
         </w:tc>
@@ -466,7 +511,43 @@
                 <w:sz w:val="16"/>
                 <w:szCs w:val="16"/>
               </w:rPr>
-              <w:t>NAHUATL</w:t>
+              <w:fldChar w:fldCharType="begin"/>
+            </w:r>
+            <w:r>
+              <w:rPr>
+                <w:color w:val="000000"/>
+                <w:rFonts w:ascii="Montserrat" w:hAnsi="Montserrat"/>
+                <w:sz w:val="16"/>
+                <w:szCs w:val="16"/>
+              </w:rPr>
+              <w:instrText xml:space="preserve"> MERGEFIELD   especifiqueidioma  \* MERGEFORMAT</w:instrText>
+            </w:r>
+            <w:r>
+              <w:rPr>
+                <w:color w:val="000000"/>
+                <w:rFonts w:ascii="Montserrat" w:hAnsi="Montserrat"/>
+                <w:sz w:val="16"/>
+                <w:szCs w:val="16"/>
+              </w:rPr>
+              <w:fldChar w:fldCharType="separate"/>
+            </w:r>
+            <w:r>
+              <w:rPr>
+                <w:color w:val="000000"/>
+                <w:rFonts w:ascii="Montserrat" w:hAnsi="Montserrat"/>
+                <w:sz w:val="16"/>
+                <w:szCs w:val="16"/>
+              </w:rPr>
+              <w:t>«especifiqueidioma»</w:t>
+            </w:r>
+            <w:r>
+              <w:rPr>
+                <w:color w:val="000000"/>
+                <w:rFonts w:ascii="Montserrat" w:hAnsi="Montserrat"/>
+                <w:sz w:val="16"/>
+                <w:szCs w:val="16"/>
+              </w:rPr>
+              <w:fldChar w:fldCharType="end"/>
             </w:r>
           </w:p>
         </w:tc>
@@ -520,7 +601,7 @@
                 <w:sz w:val="16"/>
                 <w:szCs w:val="16"/>
               </w:rPr>
-              <w:t>SI</w:t>
+              <w:t>1</w:t>
             </w:r>
           </w:p>
         </w:tc>
@@ -573,7 +654,7 @@
                 <w:sz w:val="16"/>
                 <w:szCs w:val="16"/>
               </w:rPr>
-              <w:t>NO</w:t>
+              <w:t>1</w:t>
             </w:r>
           </w:p>
         </w:tc>
@@ -623,7 +704,43 @@
                 <w:sz w:val="16"/>
                 <w:szCs w:val="16"/>
               </w:rPr>
-              <w:t>NO REQUIERE TRADUCTOR</w:t>
+              <w:fldChar w:fldCharType="begin"/>
+            </w:r>
+            <w:r>
+              <w:rPr>
+                <w:color w:val="000000"/>
+                <w:rFonts w:ascii="Montserrat" w:hAnsi="Montserrat"/>
+                <w:sz w:val="16"/>
+                <w:szCs w:val="16"/>
+              </w:rPr>
+              <w:instrText xml:space="preserve"> MERGEFIELD   especifiquetraductor  \* MERGEFORMAT</w:instrText>
+            </w:r>
+            <w:r>
+              <w:rPr>
+                <w:color w:val="000000"/>
+                <w:rFonts w:ascii="Montserrat" w:hAnsi="Montserrat"/>
+                <w:sz w:val="16"/>
+                <w:szCs w:val="16"/>
+              </w:rPr>
+              <w:fldChar w:fldCharType="separate"/>
+            </w:r>
+            <w:r>
+              <w:rPr>
+                <w:color w:val="000000"/>
+                <w:rFonts w:ascii="Montserrat" w:hAnsi="Montserrat"/>
+                <w:sz w:val="16"/>
+                <w:szCs w:val="16"/>
+              </w:rPr>
+              <w:t>«especifiquetraductor»</w:t>
+            </w:r>
+            <w:r>
+              <w:rPr>
+                <w:color w:val="000000"/>
+                <w:rFonts w:ascii="Montserrat" w:hAnsi="Montserrat"/>
+                <w:sz w:val="16"/>
+                <w:szCs w:val="16"/>
+              </w:rPr>
+              <w:fldChar w:fldCharType="end"/>
             </w:r>
           </w:p>
         </w:tc>
@@ -676,7 +793,7 @@
                 <w:sz w:val="16"/>
                 <w:szCs w:val="16"/>
               </w:rPr>
-              <w:t>6182727272</w:t>
+              <w:t>6188267373</w:t>
             </w:r>
           </w:p>
         </w:tc>
@@ -726,7 +843,7 @@
                 <w:sz w:val="16"/>
                 <w:szCs w:val="16"/>
               </w:rPr>
-              <w:t>6182220202</w:t>
+              <w:t>6182202020</w:t>
             </w:r>
           </w:p>
         </w:tc>
@@ -779,7 +896,7 @@
                 <w:sz w:val="16"/>
                 <w:szCs w:val="16"/>
               </w:rPr>
-              <w:t>SI</w:t>
+              <w:t>1</w:t>
             </w:r>
           </w:p>
         </w:tc>
@@ -829,7 +946,7 @@
                 <w:sz w:val="16"/>
                 <w:szCs w:val="16"/>
               </w:rPr>
-              <w:t>3</w:t>
+              <w:t>0</w:t>
             </w:r>
           </w:p>
         </w:tc>
@@ -883,7 +1000,7 @@
                 <w:sz w:val="16"/>
                 <w:szCs w:val="16"/>
               </w:rPr>
-              <w:t>2</w:t>
+              <w:t>1</w:t>
             </w:r>
           </w:p>
         </w:tc>
@@ -937,7 +1054,7 @@
                 <w:sz w:val="16"/>
                 <w:szCs w:val="16"/>
               </w:rPr>
-              <w:t>SI</w:t>
+              <w:t>1</w:t>
             </w:r>
           </w:p>
         </w:tc>
@@ -991,7 +1108,7 @@
                 <w:sz w:val="16"/>
                 <w:szCs w:val="16"/>
               </w:rPr>
-              <w:t>CURPDEJUANFSOKSOKS</w:t>
+              <w:t>FESI920417HDGRNV08</w:t>
             </w:r>
           </w:p>
         </w:tc>
@@ -1045,7 +1162,7 @@
                 <w:sz w:val="16"/>
                 <w:szCs w:val="16"/>
               </w:rPr>
-              <w:t>SI</w:t>
+              <w:t>1</w:t>
             </w:r>
           </w:p>
         </w:tc>
@@ -1329,7 +1446,43 @@
                 <w:sz w:val="16"/>
                 <w:szCs w:val="16"/>
               </w:rPr>
-              <w:t>RENTADA</w:t>
+              <w:fldChar w:fldCharType="begin"/>
+            </w:r>
+            <w:r>
+              <w:rPr>
+                <w:color w:val="000000"/>
+                <w:rFonts w:ascii="Montserrat" w:hAnsi="Montserrat"/>
+                <w:sz w:val="16"/>
+                <w:szCs w:val="16"/>
+              </w:rPr>
+              <w:instrText xml:space="preserve"> MERGEFIELD   tipopropiedad  \* MERGEFORMAT</w:instrText>
+            </w:r>
+            <w:r>
+              <w:rPr>
+                <w:color w:val="000000"/>
+                <w:rFonts w:ascii="Montserrat" w:hAnsi="Montserrat"/>
+                <w:sz w:val="16"/>
+                <w:szCs w:val="16"/>
+              </w:rPr>
+              <w:fldChar w:fldCharType="separate"/>
+            </w:r>
+            <w:r>
+              <w:rPr>
+                <w:color w:val="000000"/>
+                <w:rFonts w:ascii="Montserrat" w:hAnsi="Montserrat"/>
+                <w:sz w:val="16"/>
+                <w:szCs w:val="16"/>
+              </w:rPr>
+              <w:t>«tipopropiedad»</w:t>
+            </w:r>
+            <w:r>
+              <w:rPr>
+                <w:color w:val="000000"/>
+                <w:rFonts w:ascii="Montserrat" w:hAnsi="Montserrat"/>
+                <w:sz w:val="16"/>
+                <w:szCs w:val="16"/>
+              </w:rPr>
+              <w:fldChar w:fldCharType="end"/>
             </w:r>
           </w:p>
         </w:tc>
@@ -1383,7 +1536,7 @@
                 <w:sz w:val="16"/>
                 <w:szCs w:val="16"/>
               </w:rPr>
-              <w:t>DOMICILIO CONOCIDO SIN NUMERO, CIENEGUILLA CP 34023, Durango, Poanas, MEXICO</w:t>
+              <w:t>ROCIOs 204, LAS PALMAS CP 34013, Durango, Durango, MEXICO</w:t>
             </w:r>
           </w:p>
         </w:tc>
@@ -1436,7 +1589,7 @@
                 <w:sz w:val="16"/>
                 <w:szCs w:val="16"/>
               </w:rPr>
-              <w:t>MAS DE 10 AÑOS</w:t>
+              <w:t>MENOS DE 6 MESES</w:t>
             </w:r>
           </w:p>
         </w:tc>
@@ -1540,7 +1693,7 @@
                 <w:sz w:val="16"/>
                 <w:szCs w:val="16"/>
               </w:rPr>
-              <w:t>REFERENCIA PARA UBICAR DOMICILIO</w:t>
+              <w:t>CASA AMARILLA PORTON BLANCO</w:t>
             </w:r>
           </w:p>
         </w:tc>
@@ -1594,7 +1747,7 @@
                 <w:sz w:val="16"/>
                 <w:szCs w:val="16"/>
               </w:rPr>
-              <w:t>DIAS Y HORARIO EN EL DOMICILIO</w:t>
+              <w:t>DIAS Y HORARIO EN LOS QUE ME ENCUENTRO</w:t>
             </w:r>
           </w:p>
         </w:tc>
@@ -1648,7 +1801,7 @@
                 <w:sz w:val="16"/>
                 <w:szCs w:val="16"/>
               </w:rPr>
-              <w:t>OBSERVACIONES DOMICILIO</w:t>
+              <w:t>OBSERVACIONES DEL DOMICILIO</w:t>
             </w:r>
           </w:p>
         </w:tc>
@@ -1805,7 +1958,7 @@
                 <w:sz w:val="16"/>
                 <w:szCs w:val="16"/>
               </w:rPr>
-              <w:t>SI</w:t>
+              <w:t>NO</w:t>
             </w:r>
           </w:p>
         </w:tc>
@@ -1855,7 +2008,7 @@
                 <w:sz w:val="16"/>
                 <w:szCs w:val="16"/>
               </w:rPr>
-              <w:t>LICENCIATURA</w:t>
+              <w:t>MAESTRÍA</w:t>
             </w:r>
           </w:p>
         </w:tc>
@@ -1908,7 +2061,7 @@
                 <w:sz w:val="16"/>
                 <w:szCs w:val="16"/>
               </w:rPr>
-              <w:t>ITD</w:t>
+              <w:t>UNID</w:t>
             </w:r>
           </w:p>
         </w:tc>
@@ -1958,7 +2111,7 @@
                 <w:sz w:val="16"/>
                 <w:szCs w:val="16"/>
               </w:rPr>
-              <w:t>HORARIOS ESCUELA</w:t>
+              <w:t>SABADOS</w:t>
             </w:r>
           </w:p>
         </w:tc>
@@ -2011,7 +2164,7 @@
                 <w:sz w:val="16"/>
                 <w:szCs w:val="16"/>
               </w:rPr>
-              <w:t>DIRECCION ESCUELA</w:t>
+              <w:t>FACTOR</w:t>
             </w:r>
           </w:p>
         </w:tc>
@@ -2061,7 +2214,7 @@
                 <w:sz w:val="16"/>
                 <w:szCs w:val="16"/>
               </w:rPr>
-              <w:t>1241241284</w:t>
+              <w:t>8282822828</w:t>
             </w:r>
           </w:p>
         </w:tc>
@@ -2115,7 +2268,7 @@
                 <w:sz w:val="16"/>
                 <w:szCs w:val="16"/>
               </w:rPr>
-              <w:t>OBSERVACIONES ESCOLARIDAD</w:t>
+              <w:t>OBERVACIONES</w:t>
             </w:r>
           </w:p>
         </w:tc>
@@ -2322,7 +2475,7 @@
                 <w:sz w:val="16"/>
                 <w:szCs w:val="16"/>
               </w:rPr>
-              <w:t>COORDINADOR</w:t>
+              <w:t>COORDINADOR DE EVALUACIÓN Y GESTION DE LA INF</w:t>
             </w:r>
           </w:p>
         </w:tc>
@@ -2372,7 +2525,7 @@
                 <w:sz w:val="16"/>
                 <w:szCs w:val="16"/>
               </w:rPr>
-              <w:t>EMPLEADOR</w:t>
+              <w:t>KAROL</w:t>
             </w:r>
           </w:p>
         </w:tc>
@@ -2425,7 +2578,7 @@
                 <w:sz w:val="16"/>
                 <w:szCs w:val="16"/>
               </w:rPr>
-              <w:t>NO</w:t>
+              <w:t>SI</w:t>
             </w:r>
           </w:p>
         </w:tc>
@@ -2475,7 +2628,7 @@
                 <w:sz w:val="16"/>
                 <w:szCs w:val="16"/>
               </w:rPr>
-              <w:t>NO</w:t>
+              <w:t>SI</w:t>
             </w:r>
           </w:p>
         </w:tc>
@@ -2529,7 +2682,7 @@
                 <w:sz w:val="16"/>
                 <w:szCs w:val="16"/>
               </w:rPr>
-              <w:t>MAS DE 10 AÑOS</w:t>
+              <w:t>MAS DE UN AÑO Y MENOS DE 2</w:t>
             </w:r>
           </w:p>
         </w:tc>
@@ -2582,7 +2735,7 @@
                 <w:sz w:val="16"/>
                 <w:szCs w:val="16"/>
               </w:rPr>
-              <w:t>$144.00</w:t>
+              <w:t>$1,500.00</w:t>
             </w:r>
           </w:p>
         </w:tc>
@@ -2632,7 +2785,7 @@
                 <w:sz w:val="16"/>
                 <w:szCs w:val="16"/>
               </w:rPr>
-              <w:t>SEMANAL</w:t>
+              <w:t>MENSUAL</w:t>
             </w:r>
           </w:p>
         </w:tc>
@@ -2789,7 +2942,7 @@
                 <w:sz w:val="16"/>
                 <w:szCs w:val="16"/>
               </w:rPr>
-              <w:t>1241241248</w:t>
+              <w:t>9238348049</w:t>
             </w:r>
           </w:p>
         </w:tc>
@@ -2843,7 +2996,7 @@
                 <w:sz w:val="16"/>
                 <w:szCs w:val="16"/>
               </w:rPr>
-              <w:t>OBSERVACIONES DE TRABAJO</w:t>
+              <w:t>OBERVACIONES TRABAJO</w:t>
             </w:r>
           </w:p>
         </w:tc>
@@ -2996,7 +3149,7 @@
                 <w:sz w:val="16"/>
                 <w:szCs w:val="16"/>
               </w:rPr>
-              <w:t>HORARIO DE ACTIVIDAD</w:t>
+              <w:t>HORARIO ACTIVIDAD</w:t>
             </w:r>
           </w:p>
         </w:tc>
@@ -3049,7 +3202,7 @@
                 <w:sz w:val="16"/>
                 <w:szCs w:val="16"/>
               </w:rPr>
-              <w:t>LUGAR DE ACTIVIDAD</w:t>
+              <w:t>LU</w:t>
             </w:r>
           </w:p>
         </w:tc>
@@ -3099,7 +3252,43 @@
                 <w:sz w:val="16"/>
                 <w:szCs w:val="16"/>
               </w:rPr>
-              <w:t>1186783678</w:t>
+              <w:fldChar w:fldCharType="begin"/>
+            </w:r>
+            <w:r>
+              <w:rPr>
+                <w:color w:val="000000"/>
+                <w:rFonts w:ascii="Montserrat" w:hAnsi="Montserrat"/>
+                <w:sz w:val="16"/>
+                <w:szCs w:val="16"/>
+              </w:rPr>
+              <w:instrText xml:space="preserve"> MERGEFIELD   telefonoactividad  \* MERGEFORMAT</w:instrText>
+            </w:r>
+            <w:r>
+              <w:rPr>
+                <w:color w:val="000000"/>
+                <w:rFonts w:ascii="Montserrat" w:hAnsi="Montserrat"/>
+                <w:sz w:val="16"/>
+                <w:szCs w:val="16"/>
+              </w:rPr>
+              <w:fldChar w:fldCharType="separate"/>
+            </w:r>
+            <w:r>
+              <w:rPr>
+                <w:color w:val="000000"/>
+                <w:rFonts w:ascii="Montserrat" w:hAnsi="Montserrat"/>
+                <w:sz w:val="16"/>
+                <w:szCs w:val="16"/>
+              </w:rPr>
+              <w:t>«telefonoactividad»</w:t>
+            </w:r>
+            <w:r>
+              <w:rPr>
+                <w:color w:val="000000"/>
+                <w:rFonts w:ascii="Montserrat" w:hAnsi="Montserrat"/>
+                <w:sz w:val="16"/>
+                <w:szCs w:val="16"/>
+              </w:rPr>
+              <w:fldChar w:fldCharType="end"/>
             </w:r>
           </w:p>
         </w:tc>
@@ -3152,7 +3341,7 @@
                 <w:sz w:val="16"/>
                 <w:szCs w:val="16"/>
               </w:rPr>
-              <w:t>NO</w:t>
+              <w:t>NA</w:t>
             </w:r>
           </w:p>
         </w:tc>
@@ -3202,7 +3391,43 @@
                 <w:sz w:val="16"/>
                 <w:szCs w:val="16"/>
               </w:rPr>
-              <w:t>PERSONA DE REFERENCIA ACTIVIDAD</w:t>
+              <w:fldChar w:fldCharType="begin"/>
+            </w:r>
+            <w:r>
+              <w:rPr>
+                <w:color w:val="000000"/>
+                <w:rFonts w:ascii="Montserrat" w:hAnsi="Montserrat"/>
+                <w:sz w:val="16"/>
+                <w:szCs w:val="16"/>
+              </w:rPr>
+              <w:instrText xml:space="preserve"> MERGEFIELD   referenciaactividad  \* MERGEFORMAT</w:instrText>
+            </w:r>
+            <w:r>
+              <w:rPr>
+                <w:color w:val="000000"/>
+                <w:rFonts w:ascii="Montserrat" w:hAnsi="Montserrat"/>
+                <w:sz w:val="16"/>
+                <w:szCs w:val="16"/>
+              </w:rPr>
+              <w:fldChar w:fldCharType="separate"/>
+            </w:r>
+            <w:r>
+              <w:rPr>
+                <w:color w:val="000000"/>
+                <w:rFonts w:ascii="Montserrat" w:hAnsi="Montserrat"/>
+                <w:sz w:val="16"/>
+                <w:szCs w:val="16"/>
+              </w:rPr>
+              <w:t>«referenciaactividad»</w:t>
+            </w:r>
+            <w:r>
+              <w:rPr>
+                <w:color w:val="000000"/>
+                <w:rFonts w:ascii="Montserrat" w:hAnsi="Montserrat"/>
+                <w:sz w:val="16"/>
+                <w:szCs w:val="16"/>
+              </w:rPr>
+              <w:fldChar w:fldCharType="end"/>
             </w:r>
           </w:p>
         </w:tc>
@@ -3256,7 +3481,43 @@
                 <w:sz w:val="16"/>
                 <w:szCs w:val="16"/>
               </w:rPr>
-              <w:t>OBSERVACIONES ACTIVIDAD</w:t>
+              <w:fldChar w:fldCharType="begin"/>
+            </w:r>
+            <w:r>
+              <w:rPr>
+                <w:color w:val="000000"/>
+                <w:rFonts w:ascii="Montserrat" w:hAnsi="Montserrat"/>
+                <w:sz w:val="16"/>
+                <w:szCs w:val="16"/>
+              </w:rPr>
+              <w:instrText xml:space="preserve"> MERGEFIELD   observacionesactividad  \* MERGEFORMAT</w:instrText>
+            </w:r>
+            <w:r>
+              <w:rPr>
+                <w:color w:val="000000"/>
+                <w:rFonts w:ascii="Montserrat" w:hAnsi="Montserrat"/>
+                <w:sz w:val="16"/>
+                <w:szCs w:val="16"/>
+              </w:rPr>
+              <w:fldChar w:fldCharType="separate"/>
+            </w:r>
+            <w:r>
+              <w:rPr>
+                <w:color w:val="000000"/>
+                <w:rFonts w:ascii="Montserrat" w:hAnsi="Montserrat"/>
+                <w:sz w:val="16"/>
+                <w:szCs w:val="16"/>
+              </w:rPr>
+              <w:t>«observacionesactividad»</w:t>
+            </w:r>
+            <w:r>
+              <w:rPr>
+                <w:color w:val="000000"/>
+                <w:rFonts w:ascii="Montserrat" w:hAnsi="Montserrat"/>
+                <w:sz w:val="16"/>
+                <w:szCs w:val="16"/>
+              </w:rPr>
+              <w:fldChar w:fldCharType="end"/>
             </w:r>
           </w:p>
         </w:tc>
@@ -3361,7 +3622,7 @@
                 <w:sz w:val="16"/>
                 <w:szCs w:val="16"/>
               </w:rPr>
-              <w:t>SI</w:t>
+              <w:t>NO</w:t>
             </w:r>
           </w:p>
         </w:tc>
@@ -3411,7 +3672,43 @@
                 <w:sz w:val="16"/>
                 <w:szCs w:val="16"/>
               </w:rPr>
-              <w:t>LUGARES VIVIDO FUERA</w:t>
+              <w:fldChar w:fldCharType="begin"/>
+            </w:r>
+            <w:r>
+              <w:rPr>
+                <w:color w:val="000000"/>
+                <w:rFonts w:ascii="Montserrat" w:hAnsi="Montserrat"/>
+                <w:sz w:val="16"/>
+                <w:szCs w:val="16"/>
+              </w:rPr>
+              <w:instrText xml:space="preserve"> MERGEFIELD   lugaresvivido  \* MERGEFORMAT</w:instrText>
+            </w:r>
+            <w:r>
+              <w:rPr>
+                <w:color w:val="000000"/>
+                <w:rFonts w:ascii="Montserrat" w:hAnsi="Montserrat"/>
+                <w:sz w:val="16"/>
+                <w:szCs w:val="16"/>
+              </w:rPr>
+              <w:fldChar w:fldCharType="separate"/>
+            </w:r>
+            <w:r>
+              <w:rPr>
+                <w:color w:val="000000"/>
+                <w:rFonts w:ascii="Montserrat" w:hAnsi="Montserrat"/>
+                <w:sz w:val="16"/>
+                <w:szCs w:val="16"/>
+              </w:rPr>
+              <w:t>«lugaresvivido»</w:t>
+            </w:r>
+            <w:r>
+              <w:rPr>
+                <w:color w:val="000000"/>
+                <w:rFonts w:ascii="Montserrat" w:hAnsi="Montserrat"/>
+                <w:sz w:val="16"/>
+                <w:szCs w:val="16"/>
+              </w:rPr>
+              <w:fldChar w:fldCharType="end"/>
             </w:r>
           </w:p>
         </w:tc>
@@ -3465,7 +3762,43 @@
                 <w:sz w:val="16"/>
                 <w:szCs w:val="16"/>
               </w:rPr>
-              <w:t>TIEMPO VIVIDO</w:t>
+              <w:fldChar w:fldCharType="begin"/>
+            </w:r>
+            <w:r>
+              <w:rPr>
+                <w:color w:val="000000"/>
+                <w:rFonts w:ascii="Montserrat" w:hAnsi="Montserrat"/>
+                <w:sz w:val="16"/>
+                <w:szCs w:val="16"/>
+              </w:rPr>
+              <w:instrText xml:space="preserve"> MERGEFIELD   temporalidadviajes  \* MERGEFORMAT</w:instrText>
+            </w:r>
+            <w:r>
+              <w:rPr>
+                <w:color w:val="000000"/>
+                <w:rFonts w:ascii="Montserrat" w:hAnsi="Montserrat"/>
+                <w:sz w:val="16"/>
+                <w:szCs w:val="16"/>
+              </w:rPr>
+              <w:fldChar w:fldCharType="separate"/>
+            </w:r>
+            <w:r>
+              <w:rPr>
+                <w:color w:val="000000"/>
+                <w:rFonts w:ascii="Montserrat" w:hAnsi="Montserrat"/>
+                <w:sz w:val="16"/>
+                <w:szCs w:val="16"/>
+              </w:rPr>
+              <w:t>«temporalidadviajes»</w:t>
+            </w:r>
+            <w:r>
+              <w:rPr>
+                <w:color w:val="000000"/>
+                <w:rFonts w:ascii="Montserrat" w:hAnsi="Montserrat"/>
+                <w:sz w:val="16"/>
+                <w:szCs w:val="16"/>
+              </w:rPr>
+              <w:fldChar w:fldCharType="end"/>
             </w:r>
           </w:p>
         </w:tc>
@@ -3524,7 +3857,43 @@
                 <w:sz w:val="16"/>
                 <w:szCs w:val="16"/>
               </w:rPr>
-              <w:t>MOTIVO VIVIDO</w:t>
+              <w:fldChar w:fldCharType="begin"/>
+            </w:r>
+            <w:r>
+              <w:rPr>
+                <w:color w:val="000000"/>
+                <w:rFonts w:ascii="Montserrat" w:hAnsi="Montserrat"/>
+                <w:sz w:val="16"/>
+                <w:szCs w:val="16"/>
+              </w:rPr>
+              <w:instrText xml:space="preserve"> MERGEFIELD   motivovivido  \* MERGEFORMAT</w:instrText>
+            </w:r>
+            <w:r>
+              <w:rPr>
+                <w:color w:val="000000"/>
+                <w:rFonts w:ascii="Montserrat" w:hAnsi="Montserrat"/>
+                <w:sz w:val="16"/>
+                <w:szCs w:val="16"/>
+              </w:rPr>
+              <w:fldChar w:fldCharType="separate"/>
+            </w:r>
+            <w:r>
+              <w:rPr>
+                <w:color w:val="000000"/>
+                <w:rFonts w:ascii="Montserrat" w:hAnsi="Montserrat"/>
+                <w:sz w:val="16"/>
+                <w:szCs w:val="16"/>
+              </w:rPr>
+              <w:t>«motivovivido»</w:t>
+            </w:r>
+            <w:r>
+              <w:rPr>
+                <w:color w:val="000000"/>
+                <w:rFonts w:ascii="Montserrat" w:hAnsi="Montserrat"/>
+                <w:sz w:val="16"/>
+                <w:szCs w:val="16"/>
+              </w:rPr>
+              <w:fldChar w:fldCharType="end"/>
             </w:r>
           </w:p>
         </w:tc>
@@ -3577,7 +3946,7 @@
                 <w:sz w:val="16"/>
                 <w:szCs w:val="16"/>
               </w:rPr>
-              <w:t>SI</w:t>
+              <w:t>NO</w:t>
             </w:r>
           </w:p>
         </w:tc>
@@ -3627,7 +3996,43 @@
                 <w:sz w:val="16"/>
                 <w:szCs w:val="16"/>
               </w:rPr>
-              <w:t>LUGARES DE VIAJE</w:t>
+              <w:fldChar w:fldCharType="begin"/>
+            </w:r>
+            <w:r>
+              <w:rPr>
+                <w:color w:val="000000"/>
+                <w:rFonts w:ascii="Montserrat" w:hAnsi="Montserrat"/>
+                <w:sz w:val="16"/>
+                <w:szCs w:val="16"/>
+              </w:rPr>
+              <w:instrText xml:space="preserve"> MERGEFIELD   lugaresviaje  \* MERGEFORMAT</w:instrText>
+            </w:r>
+            <w:r>
+              <w:rPr>
+                <w:color w:val="000000"/>
+                <w:rFonts w:ascii="Montserrat" w:hAnsi="Montserrat"/>
+                <w:sz w:val="16"/>
+                <w:szCs w:val="16"/>
+              </w:rPr>
+              <w:fldChar w:fldCharType="separate"/>
+            </w:r>
+            <w:r>
+              <w:rPr>
+                <w:color w:val="000000"/>
+                <w:rFonts w:ascii="Montserrat" w:hAnsi="Montserrat"/>
+                <w:sz w:val="16"/>
+                <w:szCs w:val="16"/>
+              </w:rPr>
+              <w:t>«lugaresviaje»</w:t>
+            </w:r>
+            <w:r>
+              <w:rPr>
+                <w:color w:val="000000"/>
+                <w:rFonts w:ascii="Montserrat" w:hAnsi="Montserrat"/>
+                <w:sz w:val="16"/>
+                <w:szCs w:val="16"/>
+              </w:rPr>
+              <w:fldChar w:fldCharType="end"/>
             </w:r>
           </w:p>
         </w:tc>
@@ -3680,7 +4085,43 @@
                 <w:sz w:val="16"/>
                 <w:szCs w:val="16"/>
               </w:rPr>
-              <w:t>TIEMPO A LUGARES DE VIAJE</w:t>
+              <w:fldChar w:fldCharType="begin"/>
+            </w:r>
+            <w:r>
+              <w:rPr>
+                <w:color w:val="000000"/>
+                <w:rFonts w:ascii="Montserrat" w:hAnsi="Montserrat"/>
+                <w:sz w:val="16"/>
+                <w:szCs w:val="16"/>
+              </w:rPr>
+              <w:instrText xml:space="preserve"> MERGEFIELD   tiempoviajes  \* MERGEFORMAT</w:instrText>
+            </w:r>
+            <w:r>
+              <w:rPr>
+                <w:color w:val="000000"/>
+                <w:rFonts w:ascii="Montserrat" w:hAnsi="Montserrat"/>
+                <w:sz w:val="16"/>
+                <w:szCs w:val="16"/>
+              </w:rPr>
+              <w:fldChar w:fldCharType="separate"/>
+            </w:r>
+            <w:r>
+              <w:rPr>
+                <w:color w:val="000000"/>
+                <w:rFonts w:ascii="Montserrat" w:hAnsi="Montserrat"/>
+                <w:sz w:val="16"/>
+                <w:szCs w:val="16"/>
+              </w:rPr>
+              <w:t>«tiempoviajes»</w:t>
+            </w:r>
+            <w:r>
+              <w:rPr>
+                <w:color w:val="000000"/>
+                <w:rFonts w:ascii="Montserrat" w:hAnsi="Montserrat"/>
+                <w:sz w:val="16"/>
+                <w:szCs w:val="16"/>
+              </w:rPr>
+              <w:fldChar w:fldCharType="end"/>
             </w:r>
           </w:p>
         </w:tc>
@@ -3730,7 +4171,43 @@
                 <w:sz w:val="16"/>
                 <w:szCs w:val="16"/>
               </w:rPr>
-              <w:t>MOTIVO DE VIAJE</w:t>
+              <w:fldChar w:fldCharType="begin"/>
+            </w:r>
+            <w:r>
+              <w:rPr>
+                <w:color w:val="000000"/>
+                <w:rFonts w:ascii="Montserrat" w:hAnsi="Montserrat"/>
+                <w:sz w:val="16"/>
+                <w:szCs w:val="16"/>
+              </w:rPr>
+              <w:instrText xml:space="preserve"> MERGEFIELD   motivoviajes  \* MERGEFORMAT</w:instrText>
+            </w:r>
+            <w:r>
+              <w:rPr>
+                <w:color w:val="000000"/>
+                <w:rFonts w:ascii="Montserrat" w:hAnsi="Montserrat"/>
+                <w:sz w:val="16"/>
+                <w:szCs w:val="16"/>
+              </w:rPr>
+              <w:fldChar w:fldCharType="separate"/>
+            </w:r>
+            <w:r>
+              <w:rPr>
+                <w:color w:val="000000"/>
+                <w:rFonts w:ascii="Montserrat" w:hAnsi="Montserrat"/>
+                <w:sz w:val="16"/>
+                <w:szCs w:val="16"/>
+              </w:rPr>
+              <w:t>«motivoviajes»</w:t>
+            </w:r>
+            <w:r>
+              <w:rPr>
+                <w:color w:val="000000"/>
+                <w:rFonts w:ascii="Montserrat" w:hAnsi="Montserrat"/>
+                <w:sz w:val="16"/>
+                <w:szCs w:val="16"/>
+              </w:rPr>
+              <w:fldChar w:fldCharType="end"/>
             </w:r>
           </w:p>
         </w:tc>
@@ -3783,7 +4260,7 @@
                 <w:sz w:val="16"/>
                 <w:szCs w:val="16"/>
               </w:rPr>
-              <w:t>SI</w:t>
+              <w:t>NO</w:t>
             </w:r>
           </w:p>
         </w:tc>
@@ -3833,7 +4310,7 @@
                 <w:sz w:val="16"/>
                 <w:szCs w:val="16"/>
               </w:rPr>
-              <w:t>SI</w:t>
+              <w:t>NO</w:t>
             </w:r>
           </w:p>
         </w:tc>
@@ -3887,7 +4364,7 @@
                 <w:sz w:val="16"/>
                 <w:szCs w:val="16"/>
               </w:rPr>
-              <w:t>SI</w:t>
+              <w:t>NO</w:t>
             </w:r>
           </w:p>
         </w:tc>
@@ -3941,7 +4418,7 @@
                 <w:sz w:val="16"/>
                 <w:szCs w:val="16"/>
               </w:rPr>
-              <w:t>SI</w:t>
+              <w:t>NO</w:t>
             </w:r>
           </w:p>
         </w:tc>
@@ -4045,7 +4522,7 @@
                 <w:sz w:val="16"/>
                 <w:szCs w:val="16"/>
               </w:rPr>
-              <w:t>SI</w:t>
+              <w:t>NO</w:t>
             </w:r>
           </w:p>
         </w:tc>
@@ -4098,7 +4575,43 @@
                 <w:sz w:val="16"/>
                 <w:szCs w:val="16"/>
               </w:rPr>
-              <w:t>ESPECIFIQUE ENFERMEDAD</w:t>
+              <w:fldChar w:fldCharType="begin"/>
+            </w:r>
+            <w:r>
+              <w:rPr>
+                <w:color w:val="000000"/>
+                <w:rFonts w:ascii="Montserrat" w:hAnsi="Montserrat"/>
+                <w:sz w:val="16"/>
+                <w:szCs w:val="16"/>
+              </w:rPr>
+              <w:instrText xml:space="preserve"> MERGEFIELD   especenfermedad  \* MERGEFORMAT</w:instrText>
+            </w:r>
+            <w:r>
+              <w:rPr>
+                <w:color w:val="000000"/>
+                <w:rFonts w:ascii="Montserrat" w:hAnsi="Montserrat"/>
+                <w:sz w:val="16"/>
+                <w:szCs w:val="16"/>
+              </w:rPr>
+              <w:fldChar w:fldCharType="separate"/>
+            </w:r>
+            <w:r>
+              <w:rPr>
+                <w:color w:val="000000"/>
+                <w:rFonts w:ascii="Montserrat" w:hAnsi="Montserrat"/>
+                <w:sz w:val="16"/>
+                <w:szCs w:val="16"/>
+              </w:rPr>
+              <w:t>«especenfermedad»</w:t>
+            </w:r>
+            <w:r>
+              <w:rPr>
+                <w:color w:val="000000"/>
+                <w:rFonts w:ascii="Montserrat" w:hAnsi="Montserrat"/>
+                <w:sz w:val="16"/>
+                <w:szCs w:val="16"/>
+              </w:rPr>
+              <w:fldChar w:fldCharType="end"/>
             </w:r>
           </w:p>
         </w:tc>
@@ -4148,7 +4661,43 @@
                 <w:sz w:val="16"/>
                 <w:szCs w:val="16"/>
               </w:rPr>
-              <w:t>TRATAMIENTO ENFERMEDAD</w:t>
+              <w:fldChar w:fldCharType="begin"/>
+            </w:r>
+            <w:r>
+              <w:rPr>
+                <w:color w:val="000000"/>
+                <w:rFonts w:ascii="Montserrat" w:hAnsi="Montserrat"/>
+                <w:sz w:val="16"/>
+                <w:szCs w:val="16"/>
+              </w:rPr>
+              <w:instrText xml:space="preserve"> MERGEFIELD   tratamientomedico  \* MERGEFORMAT</w:instrText>
+            </w:r>
+            <w:r>
+              <w:rPr>
+                <w:color w:val="000000"/>
+                <w:rFonts w:ascii="Montserrat" w:hAnsi="Montserrat"/>
+                <w:sz w:val="16"/>
+                <w:szCs w:val="16"/>
+              </w:rPr>
+              <w:fldChar w:fldCharType="separate"/>
+            </w:r>
+            <w:r>
+              <w:rPr>
+                <w:color w:val="000000"/>
+                <w:rFonts w:ascii="Montserrat" w:hAnsi="Montserrat"/>
+                <w:sz w:val="16"/>
+                <w:szCs w:val="16"/>
+              </w:rPr>
+              <w:t>«tratamientomedico»</w:t>
+            </w:r>
+            <w:r>
+              <w:rPr>
+                <w:color w:val="000000"/>
+                <w:rFonts w:ascii="Montserrat" w:hAnsi="Montserrat"/>
+                <w:sz w:val="16"/>
+                <w:szCs w:val="16"/>
+              </w:rPr>
+              <w:fldChar w:fldCharType="end"/>
             </w:r>
           </w:p>
         </w:tc>
@@ -4201,7 +4750,7 @@
                 <w:sz w:val="16"/>
                 <w:szCs w:val="16"/>
               </w:rPr>
-              <w:t>SI</w:t>
+              <w:t>NO</w:t>
             </w:r>
           </w:p>
         </w:tc>
@@ -4251,7 +4800,43 @@
                 <w:sz w:val="16"/>
                 <w:szCs w:val="16"/>
               </w:rPr>
-              <w:t>DISCAPACIDAD</w:t>
+              <w:fldChar w:fldCharType="begin"/>
+            </w:r>
+            <w:r>
+              <w:rPr>
+                <w:color w:val="000000"/>
+                <w:rFonts w:ascii="Montserrat" w:hAnsi="Montserrat"/>
+                <w:sz w:val="16"/>
+                <w:szCs w:val="16"/>
+              </w:rPr>
+              <w:instrText xml:space="preserve"> MERGEFIELD   especdiscapacidad  \* MERGEFORMAT</w:instrText>
+            </w:r>
+            <w:r>
+              <w:rPr>
+                <w:color w:val="000000"/>
+                <w:rFonts w:ascii="Montserrat" w:hAnsi="Montserrat"/>
+                <w:sz w:val="16"/>
+                <w:szCs w:val="16"/>
+              </w:rPr>
+              <w:fldChar w:fldCharType="separate"/>
+            </w:r>
+            <w:r>
+              <w:rPr>
+                <w:color w:val="000000"/>
+                <w:rFonts w:ascii="Montserrat" w:hAnsi="Montserrat"/>
+                <w:sz w:val="16"/>
+                <w:szCs w:val="16"/>
+              </w:rPr>
+              <w:t>«especdiscapacidad»</w:t>
+            </w:r>
+            <w:r>
+              <w:rPr>
+                <w:color w:val="000000"/>
+                <w:rFonts w:ascii="Montserrat" w:hAnsi="Montserrat"/>
+                <w:sz w:val="16"/>
+                <w:szCs w:val="16"/>
+              </w:rPr>
+              <w:fldChar w:fldCharType="end"/>
             </w:r>
           </w:p>
         </w:tc>
@@ -4305,7 +4890,7 @@
                 <w:sz w:val="16"/>
                 <w:szCs w:val="16"/>
               </w:rPr>
-              <w:t>SI</w:t>
+              <w:t>NO</w:t>
             </w:r>
           </w:p>
         </w:tc>
@@ -4358,7 +4943,7 @@
                 <w:sz w:val="16"/>
                 <w:szCs w:val="16"/>
               </w:rPr>
-              <w:t>SEGURO MEDICO</w:t>
+              <w:t>NA</w:t>
             </w:r>
           </w:p>
         </w:tc>
@@ -4408,7 +4993,7 @@
                 <w:sz w:val="16"/>
                 <w:szCs w:val="16"/>
               </w:rPr>
-              <w:t>MILITAR</w:t>
+              <w:t>NA</w:t>
             </w:r>
           </w:p>
         </w:tc>
@@ -4462,12 +5047,100 @@
                 <w:sz w:val="16"/>
                 <w:szCs w:val="16"/>
               </w:rPr>
-              <w:t>OBSERVACIONES SALUD</w:t>
+              <w:fldChar w:fldCharType="begin"/>
+            </w:r>
+            <w:r>
+              <w:rPr>
+                <w:color w:val="000000"/>
+                <w:rFonts w:ascii="Montserrat" w:hAnsi="Montserrat"/>
+                <w:sz w:val="16"/>
+                <w:szCs w:val="16"/>
+              </w:rPr>
+              <w:instrText xml:space="preserve"> MERGEFIELD   observacionessalud  \* MERGEFORMAT</w:instrText>
+            </w:r>
+            <w:r>
+              <w:rPr>
+                <w:color w:val="000000"/>
+                <w:rFonts w:ascii="Montserrat" w:hAnsi="Montserrat"/>
+                <w:sz w:val="16"/>
+                <w:szCs w:val="16"/>
+              </w:rPr>
+              <w:fldChar w:fldCharType="separate"/>
+            </w:r>
+            <w:r>
+              <w:rPr>
+                <w:color w:val="000000"/>
+                <w:rFonts w:ascii="Montserrat" w:hAnsi="Montserrat"/>
+                <w:sz w:val="16"/>
+                <w:szCs w:val="16"/>
+              </w:rPr>
+              <w:t>«observacionessalud»</w:t>
+            </w:r>
+            <w:r>
+              <w:rPr>
+                <w:color w:val="000000"/>
+                <w:rFonts w:ascii="Montserrat" w:hAnsi="Montserrat"/>
+                <w:sz w:val="16"/>
+                <w:szCs w:val="16"/>
+              </w:rPr>
+              <w:fldChar w:fldCharType="end"/>
             </w:r>
           </w:p>
         </w:tc>
       </w:tr>
     </w:tbl>
+    <w:p>
+      <w:pPr>
+        <w:jc w:val="center"/>
+        <w:ind w:left="142" w:right="51"/>
+        <w:spacing w:after="0" w:lineRule="auto" w:line="240"/>
+      </w:pPr>
+    </w:p>
+    <w:p>
+      <w:pPr>
+        <w:rPr>
+          <w:u w:val="single"/>
+        </w:rPr>
+        <w:jc w:val="right"/>
+      </w:pPr>
+      <w:r>
+        <mc:AlternateContent>
+          <mc:Choice Requires="wps">
+            <w:drawing>
+              <wp:inline>
+                <wp:extent cx="1270000" cy="1270000"/>
+                <wp:docPr id="3" name="drawingObject3"/>
+                <wp:cNvGraphicFramePr/>
+                <a:graphic>
+                  <a:graphicData uri="http://schemas.openxmlformats.org/drawingml/2006/picture">
+                    <pic:pic>
+                      <pic:nvPicPr>
+                        <pic:cNvPr id="4" name="Picture 4"/>
+                        <pic:cNvPicPr/>
+                      </pic:nvPicPr>
+                      <pic:blipFill>
+                        <a:blip r:embed="R3262018300a7445d"/>
+                        <a:stretch/>
+                      </pic:blipFill>
+                      <pic:spPr>
+                        <a:xfrm rot="0">
+                          <a:ext cx="1270000" cy="1270000"/>
+                        </a:xfrm>
+                        <a:prstGeom prst="rect">
+                          <a:avLst/>
+                        </a:prstGeom>
+                        <a:noFill/>
+                      </pic:spPr>
+                    </pic:pic>
+                  </a:graphicData>
+                </a:graphic>
+              </wp:inline>
+            </w:drawing>
+          </mc:Choice>
+          <mc:Fallback/>
+        </mc:AlternateContent>
+      </w:r>
+    </w:p>
     <w:p>
       <w:pPr>
         <w:jc w:val="center"/>
@@ -4489,7 +5162,7 @@
                 <wp:extent cx="5334000" cy="749300"/>
                 <wp:effectExtent l="0" t="0" r="0" b="0"/>
                 <wp:wrapNone/>
-                <wp:docPr id="1" name="drawingObject1"/>
+                <wp:docPr id="5" name="drawingObject5"/>
                 <wp:cNvGraphicFramePr/>
                 <a:graphic>
                   <a:graphicData uri="http://schemas.microsoft.com/office/word/2010/wordprocessingShape">
@@ -4542,7 +5215,7 @@
                             <w:pPr>
                               <w:spacing w:before="0" w:after="0" w:lineRule="auto" w:line="240"/>
                             </w:pPr>
-                            <w:hyperlink r:id="Rc22a442231b04990">
+                            <w:hyperlink r:id="R3fa2310223ff4bab">
                               <w:r>
                                 <w:rPr>
                                   <w:color w:val="0000FF"/>
@@ -4585,10 +5258,10 @@
       <w:pgMar w:bottom="1276" w:footer="561" w:gutter="0" w:header="709" w:left="1701" w:right="1701" w:top="1418"/>
       <w:pgNumType w:fmt="decimal"/>
       <w:cols w:equalWidth="1" w:num="1" w:space="708" w:sep="0"/>
-      <w:headerReference w:type="even" r:id="R39e481dcd8064eb1"/>
-      <w:headerReference w:type="default" r:id="R0fa4edb20e8d4674"/>
-      <w:footerReference w:type="default" r:id="R445cd09b26a3439c"/>
-      <w:headerReference w:type="first" r:id="R35e8e48d3e074d2a"/>
+      <w:headerReference w:type="even" r:id="R6f8af3b512a94f0a"/>
+      <w:headerReference w:type="default" r:id="R5fd4b82a73534216"/>
+      <w:footerReference w:type="default" r:id="R3821044e994a41a4"/>
+      <w:headerReference w:type="first" r:id="Re902d87cbba349cb"/>
     </w:sectPr>
   </w:body>
 </w:document>
@@ -4700,17 +5373,17 @@
               <wp:extent cx="5610225" cy="8640445"/>
               <wp:effectExtent l="0" t="0" r="0" b="0"/>
               <wp:wrapNone/>
-              <wp:docPr id="2" name="drawingObject2"/>
+              <wp:docPr id="6" name="drawingObject6"/>
               <wp:cNvGraphicFramePr/>
               <a:graphic>
                 <a:graphicData uri="http://schemas.openxmlformats.org/drawingml/2006/picture">
                   <pic:pic>
                     <pic:nvPicPr>
-                      <pic:cNvPr id="3" name="Picture 3"/>
+                      <pic:cNvPr id="7" name="Picture 7"/>
                       <pic:cNvPicPr/>
                     </pic:nvPicPr>
                     <pic:blipFill>
-                      <a:blip r:embed="R4d083d07fed74c45"/>
+                      <a:blip r:embed="R87b24de2c7cf4ce2"/>
                       <a:stretch/>
                     </pic:blipFill>
                     <pic:spPr>
@@ -4773,7 +5446,7 @@
               <wp:extent cx="2477135" cy="306705"/>
               <wp:effectExtent l="0" t="0" r="0" b="0"/>
               <wp:wrapSquare wrapText="bothSides"/>
-              <wp:docPr id="4" name="drawingObject4"/>
+              <wp:docPr id="8" name="drawingObject8"/>
               <wp:cNvGraphicFramePr/>
               <a:graphic>
                 <a:graphicData uri="http://schemas.microsoft.com/office/word/2010/wordprocessingShape">
@@ -4841,7 +5514,7 @@
               <wp:extent cx="7250667" cy="9415192"/>
               <wp:effectExtent l="0" t="0" r="7620" b="0"/>
               <wp:wrapNone/>
-              <wp:docPr id="5" name="drawingObject5"/>
+              <wp:docPr id="9" name="drawingObject9"/>
               <wp:cNvGraphicFramePr>
                 <a:graphicFrameLocks noChangeAspect="1"/>
               </wp:cNvGraphicFramePr>
@@ -4849,11 +5522,11 @@
                 <a:graphicData uri="http://schemas.openxmlformats.org/drawingml/2006/picture">
                   <pic:pic>
                     <pic:nvPicPr>
-                      <pic:cNvPr id="6" name="Picture 6"/>
+                      <pic:cNvPr id="10" name="Picture 10"/>
                       <pic:cNvPicPr/>
                     </pic:nvPicPr>
                     <pic:blipFill>
-                      <a:blip r:embed="Rfc2fcd6776a84e10"/>
+                      <a:blip r:embed="R341b4170c7f947e2"/>
                       <a:stretch/>
                     </pic:blipFill>
                     <pic:spPr>
@@ -4902,17 +5575,17 @@
               <wp:extent cx="5610225" cy="8640445"/>
               <wp:effectExtent l="0" t="0" r="0" b="0"/>
               <wp:wrapNone/>
-              <wp:docPr id="7" name="drawingObject7"/>
+              <wp:docPr id="11" name="drawingObject11"/>
               <wp:cNvGraphicFramePr/>
               <a:graphic>
                 <a:graphicData uri="http://schemas.openxmlformats.org/drawingml/2006/picture">
                   <pic:pic>
                     <pic:nvPicPr>
-                      <pic:cNvPr id="8" name="Picture 8"/>
+                      <pic:cNvPr id="12" name="Picture 12"/>
                       <pic:cNvPicPr/>
                     </pic:nvPicPr>
                     <pic:blipFill>
-                      <a:blip r:embed="R4d083d07fed74c45"/>
+                      <a:blip r:embed="R87b24de2c7cf4ce2"/>
                       <a:stretch/>
                     </pic:blipFill>
                     <pic:spPr>

</xml_diff>

<commit_message>
Se cambian templates con los logotipos de la nueva administracion
</commit_message>
<xml_diff>
--- a/scorpioweb/wwwroot/Documentos/entrevista.docx
+++ b/scorpioweb/wwwroot/Documentos/entrevista.docx
@@ -25,7 +25,7 @@
                         <pic:cNvPicPr/>
                       </pic:nvPicPr>
                       <pic:blipFill>
-                        <a:blip r:embed="R34b9a145f4ce42c5"/>
+                        <a:blip r:embed="Ra1c53892d0034cd4"/>
                         <a:stretch/>
                       </pic:blipFill>
                       <pic:spPr>
@@ -55,7 +55,7 @@
         <w:jc w:val="center"/>
       </w:pPr>
       <w:r>
-        <w:t>MARTINEZ OCHOA JOSE PERINO</w:t>
+        <w:t>MURILLO MARIN ADRIANA ELIZABETH</w:t>
       </w:r>
     </w:p>
     <w:tbl>
@@ -152,7 +152,7 @@
                 <w:sz w:val="16"/>
                 <w:szCs w:val="16"/>
               </w:rPr>
-              <w:t>M</w:t>
+              <w:t>F</w:t>
             </w:r>
           </w:p>
         </w:tc>
@@ -202,7 +202,7 @@
                 <w:sz w:val="16"/>
                 <w:szCs w:val="16"/>
               </w:rPr>
-              <w:t>S-D, Comondú, Baja California Sur, MEXICO</w:t>
+              <w:t>MEXICO</w:t>
             </w:r>
           </w:p>
         </w:tc>
@@ -255,7 +255,7 @@
                 <w:sz w:val="16"/>
                 <w:szCs w:val="16"/>
               </w:rPr>
-              <w:t>18 febrero 2021</w:t>
+              <w:t>01 enero 0001</w:t>
             </w:r>
           </w:p>
         </w:tc>
@@ -547,7 +547,7 @@
                 <w:sz w:val="16"/>
                 <w:szCs w:val="16"/>
               </w:rPr>
-              <w:t>S-D</w:t>
+              <w:t>NA</w:t>
             </w:r>
           </w:p>
         </w:tc>
@@ -704,7 +704,7 @@
                 <w:sz w:val="16"/>
                 <w:szCs w:val="16"/>
               </w:rPr>
-              <w:t>S-D</w:t>
+              <w:t>NA</w:t>
             </w:r>
           </w:p>
         </w:tc>
@@ -1144,7 +1144,7 @@
                 <w:sz w:val="16"/>
                 <w:szCs w:val="16"/>
               </w:rPr>
-              <w:t>S-D</w:t>
+              <w:t>NA</w:t>
             </w:r>
           </w:p>
         </w:tc>
@@ -1500,7 +1500,7 @@
                 <w:sz w:val="16"/>
                 <w:szCs w:val="16"/>
               </w:rPr>
-              <w:t>ASDA ASD, ASDS CP S-D, Sin estado, Sin municipio, MEXICO</w:t>
+              <w:t>CALLE PINO SUÁREZ 308, ZONA CENTRO CP 34000, Durango, Durango, MEXICO</w:t>
             </w:r>
           </w:p>
         </w:tc>
@@ -1657,7 +1657,7 @@
                 <w:sz w:val="16"/>
                 <w:szCs w:val="16"/>
               </w:rPr>
-              <w:t>SADA</w:t>
+              <w:t>NA</w:t>
             </w:r>
           </w:p>
         </w:tc>
@@ -1711,7 +1711,7 @@
                 <w:sz w:val="16"/>
                 <w:szCs w:val="16"/>
               </w:rPr>
-              <w:t>ASDASD</w:t>
+              <w:t>NA</w:t>
             </w:r>
           </w:p>
         </w:tc>
@@ -1765,7 +1765,7 @@
                 <w:sz w:val="16"/>
                 <w:szCs w:val="16"/>
               </w:rPr>
-              <w:t>ASD</w:t>
+              <w:t>NA</w:t>
             </w:r>
           </w:p>
         </w:tc>
@@ -1922,7 +1922,7 @@
                 <w:sz w:val="16"/>
                 <w:szCs w:val="16"/>
               </w:rPr>
-              <w:t>SI</w:t>
+              <w:t>NO</w:t>
             </w:r>
           </w:p>
         </w:tc>
@@ -2025,7 +2025,7 @@
                 <w:sz w:val="16"/>
                 <w:szCs w:val="16"/>
               </w:rPr>
-              <w:t>S-D</w:t>
+              <w:t>NA</w:t>
             </w:r>
           </w:p>
         </w:tc>
@@ -2075,7 +2075,7 @@
                 <w:sz w:val="16"/>
                 <w:szCs w:val="16"/>
               </w:rPr>
-              <w:t>S-D</w:t>
+              <w:t>NA</w:t>
             </w:r>
           </w:p>
         </w:tc>
@@ -2128,7 +2128,7 @@
                 <w:sz w:val="16"/>
                 <w:szCs w:val="16"/>
               </w:rPr>
-              <w:t>S-D</w:t>
+              <w:t>NA</w:t>
             </w:r>
           </w:p>
         </w:tc>
@@ -2178,7 +2178,43 @@
                 <w:sz w:val="16"/>
                 <w:szCs w:val="16"/>
               </w:rPr>
-              <w:t>S-D</w:t>
+              <w:fldChar w:fldCharType="begin"/>
+            </w:r>
+            <w:r>
+              <w:rPr>
+                <w:color w:val="000000"/>
+                <w:rFonts w:ascii="Montserrat" w:hAnsi="Montserrat"/>
+                <w:sz w:val="16"/>
+                <w:szCs w:val="16"/>
+              </w:rPr>
+              <w:instrText xml:space="preserve"> MERGEFIELD   telefonoescuela  \* MERGEFORMAT</w:instrText>
+            </w:r>
+            <w:r>
+              <w:rPr>
+                <w:color w:val="000000"/>
+                <w:rFonts w:ascii="Montserrat" w:hAnsi="Montserrat"/>
+                <w:sz w:val="16"/>
+                <w:szCs w:val="16"/>
+              </w:rPr>
+              <w:fldChar w:fldCharType="separate"/>
+            </w:r>
+            <w:r>
+              <w:rPr>
+                <w:color w:val="000000"/>
+                <w:rFonts w:ascii="Montserrat" w:hAnsi="Montserrat"/>
+                <w:sz w:val="16"/>
+                <w:szCs w:val="16"/>
+              </w:rPr>
+              <w:t>«telefonoescuela»</w:t>
+            </w:r>
+            <w:r>
+              <w:rPr>
+                <w:color w:val="000000"/>
+                <w:rFonts w:ascii="Montserrat" w:hAnsi="Montserrat"/>
+                <w:sz w:val="16"/>
+                <w:szCs w:val="16"/>
+              </w:rPr>
+              <w:fldChar w:fldCharType="end"/>
             </w:r>
           </w:p>
         </w:tc>
@@ -2232,7 +2268,7 @@
                 <w:sz w:val="16"/>
                 <w:szCs w:val="16"/>
               </w:rPr>
-              <w:t>S-D</w:t>
+              <w:t>NA</w:t>
             </w:r>
           </w:p>
         </w:tc>
@@ -2336,7 +2372,7 @@
                 <w:sz w:val="16"/>
                 <w:szCs w:val="16"/>
               </w:rPr>
-              <w:t>SI</w:t>
+              <w:t>NO</w:t>
             </w:r>
           </w:p>
         </w:tc>
@@ -2439,7 +2475,7 @@
                 <w:sz w:val="16"/>
                 <w:szCs w:val="16"/>
               </w:rPr>
-              <w:t>S-D</w:t>
+              <w:t>NA</w:t>
             </w:r>
           </w:p>
         </w:tc>
@@ -2489,7 +2525,7 @@
                 <w:sz w:val="16"/>
                 <w:szCs w:val="16"/>
               </w:rPr>
-              <w:t>S-D</w:t>
+              <w:t>NA</w:t>
             </w:r>
           </w:p>
         </w:tc>
@@ -2699,7 +2735,7 @@
                 <w:sz w:val="16"/>
                 <w:szCs w:val="16"/>
               </w:rPr>
-              <w:t>S-D</w:t>
+              <w:t>NA</w:t>
             </w:r>
           </w:p>
         </w:tc>
@@ -2803,7 +2839,7 @@
                 <w:sz w:val="16"/>
                 <w:szCs w:val="16"/>
               </w:rPr>
-              <w:t>S-D</w:t>
+              <w:t>NA</w:t>
             </w:r>
           </w:p>
         </w:tc>
@@ -2856,7 +2892,7 @@
                 <w:sz w:val="16"/>
                 <w:szCs w:val="16"/>
               </w:rPr>
-              <w:t>S-D</w:t>
+              <w:t>NA</w:t>
             </w:r>
           </w:p>
         </w:tc>
@@ -2906,7 +2942,43 @@
                 <w:sz w:val="16"/>
                 <w:szCs w:val="16"/>
               </w:rPr>
-              <w:t>S-D</w:t>
+              <w:fldChar w:fldCharType="begin"/>
+            </w:r>
+            <w:r>
+              <w:rPr>
+                <w:color w:val="000000"/>
+                <w:rFonts w:ascii="Montserrat" w:hAnsi="Montserrat"/>
+                <w:sz w:val="16"/>
+                <w:szCs w:val="16"/>
+              </w:rPr>
+              <w:instrText xml:space="preserve"> MERGEFIELD   telefonotrabajo  \* MERGEFORMAT</w:instrText>
+            </w:r>
+            <w:r>
+              <w:rPr>
+                <w:color w:val="000000"/>
+                <w:rFonts w:ascii="Montserrat" w:hAnsi="Montserrat"/>
+                <w:sz w:val="16"/>
+                <w:szCs w:val="16"/>
+              </w:rPr>
+              <w:fldChar w:fldCharType="separate"/>
+            </w:r>
+            <w:r>
+              <w:rPr>
+                <w:color w:val="000000"/>
+                <w:rFonts w:ascii="Montserrat" w:hAnsi="Montserrat"/>
+                <w:sz w:val="16"/>
+                <w:szCs w:val="16"/>
+              </w:rPr>
+              <w:t>«telefonotrabajo»</w:t>
+            </w:r>
+            <w:r>
+              <w:rPr>
+                <w:color w:val="000000"/>
+                <w:rFonts w:ascii="Montserrat" w:hAnsi="Montserrat"/>
+                <w:sz w:val="16"/>
+                <w:szCs w:val="16"/>
+              </w:rPr>
+              <w:fldChar w:fldCharType="end"/>
             </w:r>
           </w:p>
         </w:tc>
@@ -2960,7 +3032,7 @@
                 <w:sz w:val="16"/>
                 <w:szCs w:val="16"/>
               </w:rPr>
-              <w:t>S-D</w:t>
+              <w:t>NA</w:t>
             </w:r>
           </w:p>
         </w:tc>
@@ -3063,7 +3135,7 @@
                 <w:sz w:val="16"/>
                 <w:szCs w:val="16"/>
               </w:rPr>
-              <w:t>S-D</w:t>
+              <w:t>NA</w:t>
             </w:r>
           </w:p>
         </w:tc>
@@ -3113,7 +3185,7 @@
                 <w:sz w:val="16"/>
                 <w:szCs w:val="16"/>
               </w:rPr>
-              <w:t>S-D</w:t>
+              <w:t>NA</w:t>
             </w:r>
           </w:p>
         </w:tc>
@@ -3166,7 +3238,7 @@
                 <w:sz w:val="16"/>
                 <w:szCs w:val="16"/>
               </w:rPr>
-              <w:t>S-D</w:t>
+              <w:t>NA</w:t>
             </w:r>
           </w:p>
         </w:tc>
@@ -3216,7 +3288,43 @@
                 <w:sz w:val="16"/>
                 <w:szCs w:val="16"/>
               </w:rPr>
-              <w:t>S-D</w:t>
+              <w:fldChar w:fldCharType="begin"/>
+            </w:r>
+            <w:r>
+              <w:rPr>
+                <w:color w:val="000000"/>
+                <w:rFonts w:ascii="Montserrat" w:hAnsi="Montserrat"/>
+                <w:sz w:val="16"/>
+                <w:szCs w:val="16"/>
+              </w:rPr>
+              <w:instrText xml:space="preserve"> MERGEFIELD   telefonoactividad  \* MERGEFORMAT</w:instrText>
+            </w:r>
+            <w:r>
+              <w:rPr>
+                <w:color w:val="000000"/>
+                <w:rFonts w:ascii="Montserrat" w:hAnsi="Montserrat"/>
+                <w:sz w:val="16"/>
+                <w:szCs w:val="16"/>
+              </w:rPr>
+              <w:fldChar w:fldCharType="separate"/>
+            </w:r>
+            <w:r>
+              <w:rPr>
+                <w:color w:val="000000"/>
+                <w:rFonts w:ascii="Montserrat" w:hAnsi="Montserrat"/>
+                <w:sz w:val="16"/>
+                <w:szCs w:val="16"/>
+              </w:rPr>
+              <w:t>«telefonoactividad»</w:t>
+            </w:r>
+            <w:r>
+              <w:rPr>
+                <w:color w:val="000000"/>
+                <w:rFonts w:ascii="Montserrat" w:hAnsi="Montserrat"/>
+                <w:sz w:val="16"/>
+                <w:szCs w:val="16"/>
+              </w:rPr>
+              <w:fldChar w:fldCharType="end"/>
             </w:r>
           </w:p>
         </w:tc>
@@ -3319,7 +3427,7 @@
                 <w:sz w:val="16"/>
                 <w:szCs w:val="16"/>
               </w:rPr>
-              <w:t>S-D</w:t>
+              <w:t>NA</w:t>
             </w:r>
           </w:p>
         </w:tc>
@@ -3373,7 +3481,7 @@
                 <w:sz w:val="16"/>
                 <w:szCs w:val="16"/>
               </w:rPr>
-              <w:t>S-D</w:t>
+              <w:t>NA</w:t>
             </w:r>
           </w:p>
         </w:tc>
@@ -3528,7 +3636,7 @@
                 <w:sz w:val="16"/>
                 <w:szCs w:val="16"/>
               </w:rPr>
-              <w:t>S-D</w:t>
+              <w:t>NA</w:t>
             </w:r>
           </w:p>
         </w:tc>
@@ -3582,7 +3690,7 @@
                 <w:sz w:val="16"/>
                 <w:szCs w:val="16"/>
               </w:rPr>
-              <w:t>S-D</w:t>
+              <w:t>NA</w:t>
             </w:r>
           </w:p>
         </w:tc>
@@ -3641,7 +3749,7 @@
                 <w:sz w:val="16"/>
                 <w:szCs w:val="16"/>
               </w:rPr>
-              <w:t>S-D</w:t>
+              <w:t>NA</w:t>
             </w:r>
           </w:p>
         </w:tc>
@@ -3744,7 +3852,7 @@
                 <w:sz w:val="16"/>
                 <w:szCs w:val="16"/>
               </w:rPr>
-              <w:t>S-D</w:t>
+              <w:t>NA</w:t>
             </w:r>
           </w:p>
         </w:tc>
@@ -3797,7 +3905,7 @@
                 <w:sz w:val="16"/>
                 <w:szCs w:val="16"/>
               </w:rPr>
-              <w:t>S-D</w:t>
+              <w:t>NA</w:t>
             </w:r>
           </w:p>
         </w:tc>
@@ -3847,7 +3955,7 @@
                 <w:sz w:val="16"/>
                 <w:szCs w:val="16"/>
               </w:rPr>
-              <w:t>S-D</w:t>
+              <w:t>NA</w:t>
             </w:r>
           </w:p>
         </w:tc>
@@ -4215,7 +4323,7 @@
                 <w:sz w:val="16"/>
                 <w:szCs w:val="16"/>
               </w:rPr>
-              <w:t>S-D</w:t>
+              <w:t>NA</w:t>
             </w:r>
           </w:p>
         </w:tc>
@@ -4265,7 +4373,7 @@
                 <w:sz w:val="16"/>
                 <w:szCs w:val="16"/>
               </w:rPr>
-              <w:t>S-D</w:t>
+              <w:t>NA</w:t>
             </w:r>
           </w:p>
         </w:tc>
@@ -4368,7 +4476,7 @@
                 <w:sz w:val="16"/>
                 <w:szCs w:val="16"/>
               </w:rPr>
-              <w:t>S-D</w:t>
+              <w:t>NA</w:t>
             </w:r>
           </w:p>
         </w:tc>
@@ -4579,7 +4687,7 @@
                 <w:sz w:val="16"/>
                 <w:szCs w:val="16"/>
               </w:rPr>
-              <w:t>S-D</w:t>
+              <w:t>NA</w:t>
             </w:r>
           </w:p>
         </w:tc>
@@ -4615,7 +4723,7 @@
                         <pic:cNvPicPr/>
                       </pic:nvPicPr>
                       <pic:blipFill>
-                        <a:blip r:embed="R35f701605ecb4441"/>
+                        <a:blip r:embed="R261d5bf1409547af"/>
                         <a:stretch/>
                       </pic:blipFill>
                       <pic:spPr>
@@ -4711,7 +4819,7 @@
                             <w:pPr>
                               <w:spacing w:before="0" w:after="0" w:lineRule="auto" w:line="240"/>
                             </w:pPr>
-                            <w:hyperlink r:id="R66fa056c414e4926">
+                            <w:hyperlink r:id="Re1d6709a23e04ab1">
                               <w:r>
                                 <w:rPr>
                                   <w:color w:val="0000FF"/>
@@ -4751,13 +4859,13 @@
         <w:numStart w:val="1"/>
       </w:endnotePr>
       <w:pgSz w:h="15840" w:orient="portrait" w:w="12240"/>
-      <w:pgMar w:bottom="1276" w:footer="561" w:gutter="0" w:header="709" w:left="1701" w:right="1701" w:top="1418"/>
+      <w:pgMar w:bottom="2127" w:footer="561" w:gutter="0" w:header="709" w:left="1701" w:right="1701" w:top="1418"/>
       <w:pgNumType w:fmt="decimal"/>
       <w:cols w:equalWidth="1" w:num="1" w:space="708" w:sep="0"/>
-      <w:headerReference w:type="even" r:id="R3ec3ded796a044cb"/>
-      <w:headerReference w:type="default" r:id="Rf4c80f231b254af8"/>
-      <w:footerReference w:type="default" r:id="R2ef76a09774c48f3"/>
-      <w:headerReference w:type="first" r:id="Rc52512aee43345cb"/>
+      <w:headerReference w:type="even" r:id="R37318c1990974bce"/>
+      <w:headerReference w:type="default" r:id="Rfbccd3af251f4f23"/>
+      <w:footerReference w:type="default" r:id="R543003a8a1434985"/>
+      <w:headerReference w:type="first" r:id="R2284cdd15d654d4f"/>
     </w:sectPr>
   </w:body>
 </w:document>
@@ -4777,53 +4885,310 @@
     </w:pPr>
     <w:r>
       <w:rPr>
-        <w:rFonts w:ascii="Montserrat" w:hAnsi="Montserrat"/>
-        <w:lang w:val="es-ES"/>
-        <w:sz w:val="20"/>
-        <w:szCs w:val="20"/>
+        <w:rFonts w:ascii="Arial" w:hAnsi="Arial" w:cs="Arial"/>
+        <w:sz w:val="2"/>
+        <w:szCs w:val="2"/>
       </w:rPr>
-      <w:t xml:space="preserve">Página | </w:t>
+      <mc:AlternateContent>
+        <mc:Choice Requires="wps">
+          <w:drawing>
+            <wp:anchor allowOverlap="1" layoutInCell="1" relativeHeight="251672578" locked="0" simplePos="0" distL="114300" distT="0" distR="114300" distB="0" behindDoc="0">
+              <wp:simplePos x="0" y="0"/>
+              <wp:positionH relativeFrom="page">
+                <wp:align>right</wp:align>
+              </wp:positionH>
+              <wp:positionV relativeFrom="paragraph">
+                <wp:posOffset>-243840</wp:posOffset>
+              </wp:positionV>
+              <wp:extent cx="2250077" cy="455032"/>
+              <wp:effectExtent l="0" t="0" r="0" b="2540"/>
+              <wp:wrapNone/>
+              <wp:docPr id="17" name="drawingObject17"/>
+              <wp:cNvGraphicFramePr/>
+              <a:graphic>
+                <a:graphicData uri="http://schemas.microsoft.com/office/word/2010/wordprocessingShape">
+                  <wps:wsp>
+                    <wps:cNvSpPr txBox="1"/>
+                    <wps:spPr>
+                      <a:xfrm rot="0">
+                        <a:ext cx="2250077" cy="455032"/>
+                      </a:xfrm>
+                      <a:prstGeom prst="rect">
+                        <a:avLst/>
+                      </a:prstGeom>
+                      <a:noFill/>
+                    </wps:spPr>
+                    <wps:txbx>
+                      <w:txbxContent>
+                        <w:p>
+                          <w:pPr>
+                            <w:rPr>
+                              <w:b w:val="1"/>
+                              <w:bCs w:val="1"/>
+                              <w:color w:val="808080"/>
+                              <w:rFonts w:ascii="Abadi" w:hAnsi="Abadi"/>
+                              <w:lang w:val="es-ES"/>
+                              <w:sz w:val="16"/>
+                              <w:szCs w:val="16"/>
+                            </w:rPr>
+                            <w:jc w:val="right"/>
+                            <w:spacing w:after="0" w:lineRule="auto" w:line="240"/>
+                          </w:pPr>
+                          <w:r>
+                            <w:rPr>
+                              <w:b w:val="1"/>
+                              <w:bCs w:val="1"/>
+                              <w:color w:val="808080"/>
+                              <w:rFonts w:ascii="Abadi" w:hAnsi="Abadi"/>
+                              <w:lang w:val="es-ES"/>
+                              <w:sz w:val="16"/>
+                              <w:szCs w:val="16"/>
+                            </w:rPr>
+                            <w:t xml:space="preserve">Calle Pino Suárez #308 </w:t>
+                          </w:r>
+                          <w:r>
+                            <w:rPr>
+                              <w:b w:val="1"/>
+                              <w:bCs w:val="1"/>
+                              <w:color w:val="808080"/>
+                              <w:rFonts w:ascii="Abadi" w:hAnsi="Abadi"/>
+                              <w:lang w:val="es-ES"/>
+                              <w:sz w:val="16"/>
+                              <w:szCs w:val="16"/>
+                            </w:rPr>
+                            <w:t>Ote</w:t>
+                          </w:r>
+                          <w:r>
+                            <w:rPr>
+                              <w:b w:val="1"/>
+                              <w:bCs w:val="1"/>
+                              <w:color w:val="808080"/>
+                              <w:rFonts w:ascii="Abadi" w:hAnsi="Abadi"/>
+                              <w:lang w:val="es-ES"/>
+                              <w:sz w:val="16"/>
+                              <w:szCs w:val="16"/>
+                            </w:rPr>
+                            <w:t>., Zona Centro</w:t>
+                          </w:r>
+                        </w:p>
+                        <w:p>
+                          <w:pPr>
+                            <w:rPr>
+                              <w:color w:val="808080"/>
+                              <w:rFonts w:ascii="Abadi" w:hAnsi="Abadi"/>
+                              <w:lang w:val="en-US"/>
+                              <w:sz w:val="16"/>
+                              <w:szCs w:val="16"/>
+                            </w:rPr>
+                            <w:jc w:val="right"/>
+                            <w:spacing w:after="0" w:lineRule="auto" w:line="240"/>
+                          </w:pPr>
+                          <w:r>
+                            <w:rPr>
+                              <w:color w:val="808080"/>
+                              <w:rFonts w:ascii="Abadi" w:hAnsi="Abadi"/>
+                              <w:lang w:val="en-US"/>
+                              <w:sz w:val="16"/>
+                              <w:szCs w:val="16"/>
+                            </w:rPr>
+                            <w:t>Tel: 618 1374575</w:t>
+                          </w:r>
+                        </w:p>
+                        <w:p>
+                          <w:pPr>
+                            <w:rPr>
+                              <w:color w:val="808080"/>
+                              <w:rFonts w:ascii="Abadi" w:hAnsi="Abadi"/>
+                              <w:lang w:val="en-US"/>
+                              <w:sz w:val="16"/>
+                              <w:szCs w:val="16"/>
+                            </w:rPr>
+                            <w:jc w:val="right"/>
+                            <w:spacing w:after="0" w:lineRule="auto" w:line="240"/>
+                          </w:pPr>
+                          <w:r>
+                            <w:rPr>
+                              <w:color w:val="808080"/>
+                              <w:rFonts w:ascii="Abadi" w:hAnsi="Abadi"/>
+                              <w:lang w:val="en-US"/>
+                              <w:sz w:val="16"/>
+                              <w:szCs w:val="16"/>
+                            </w:rPr>
+                            <w:t>dgemjrs@durango.gob.mx</w:t>
+                          </w:r>
+                        </w:p>
+                        <w:p>
+                          <w:pPr>
+                            <w:rPr>
+                              <w:color w:val="808080"/>
+                              <w:rFonts w:ascii="Abadi" w:hAnsi="Abadi"/>
+                              <w:lang w:val="en-US"/>
+                              <w:sz w:val="16"/>
+                              <w:szCs w:val="16"/>
+                              <w:u w:val="single"/>
+                            </w:rPr>
+                            <w:jc w:val="center"/>
+                            <w:spacing w:after="0" w:lineRule="auto" w:line="240"/>
+                          </w:pPr>
+                        </w:p>
+                      </w:txbxContent>
+                    </wps:txbx>
+                    <wps:bodyPr anchor="t" horzOverflow="overflow" vertOverflow="overflow" vert="horz" upright="1" lIns="91440" tIns="45720" rIns="91440" bIns="45720"/>
+                  </wps:wsp>
+                </a:graphicData>
+              </a:graphic>
+            </wp:anchor>
+          </w:drawing>
+        </mc:Choice>
+        <mc:Fallback/>
+      </mc:AlternateContent>
     </w:r>
     <w:r>
       <w:rPr>
-        <w:rFonts w:ascii="Montserrat" w:hAnsi="Montserrat"/>
-        <w:sz w:val="20"/>
-        <w:szCs w:val="20"/>
+        <w:rFonts w:ascii="Arial" w:hAnsi="Arial" w:cs="Arial"/>
+        <w:sz w:val="2"/>
+        <w:szCs w:val="2"/>
       </w:rPr>
-      <w:fldChar w:fldCharType="begin"/>
+      <mc:AlternateContent>
+        <mc:Choice Requires="wps">
+          <w:drawing>
+            <wp:anchor allowOverlap="1" layoutInCell="1" relativeHeight="251670530" locked="0" simplePos="0" distL="114300" distT="0" distR="114300" distB="0" behindDoc="0">
+              <wp:simplePos x="0" y="0"/>
+              <wp:positionH relativeFrom="page">
+                <wp:posOffset>346710</wp:posOffset>
+              </wp:positionH>
+              <wp:positionV relativeFrom="paragraph">
+                <wp:posOffset>-200660</wp:posOffset>
+              </wp:positionV>
+              <wp:extent cx="2353945" cy="426345"/>
+              <wp:effectExtent l="0" t="0" r="0" b="0"/>
+              <wp:wrapNone/>
+              <wp:docPr id="18" name="drawingObject18"/>
+              <wp:cNvGraphicFramePr/>
+              <a:graphic>
+                <a:graphicData uri="http://schemas.microsoft.com/office/word/2010/wordprocessingShape">
+                  <wps:wsp>
+                    <wps:cNvSpPr txBox="1"/>
+                    <wps:spPr>
+                      <a:xfrm rot="0">
+                        <a:ext cx="2353945" cy="426345"/>
+                      </a:xfrm>
+                      <a:prstGeom prst="rect">
+                        <a:avLst/>
+                      </a:prstGeom>
+                      <a:noFill/>
+                    </wps:spPr>
+                    <wps:txbx>
+                      <w:txbxContent>
+                        <w:p>
+                          <w:pPr>
+                            <w:rPr>
+                              <w:b w:val="1"/>
+                              <w:bCs w:val="1"/>
+                              <w:color w:val="808080"/>
+                              <w:rFonts w:ascii="Abadi" w:hAnsi="Abadi"/>
+                              <w:lang w:val="es-ES"/>
+                              <w:sz w:val="16"/>
+                              <w:szCs w:val="16"/>
+                            </w:rPr>
+                            <w:jc w:val="both"/>
+                            <w:spacing w:after="0" w:lineRule="auto" w:line="240"/>
+                          </w:pPr>
+                          <w:r>
+                            <w:rPr>
+                              <w:b w:val="1"/>
+                              <w:bCs w:val="1"/>
+                              <w:color w:val="808080"/>
+                              <w:rFonts w:ascii="Abadi" w:hAnsi="Abadi"/>
+                              <w:lang w:val="es-ES"/>
+                              <w:sz w:val="16"/>
+                              <w:szCs w:val="16"/>
+                            </w:rPr>
+                            <w:t>Subsecretaria del Sistema Penitenciario</w:t>
+                          </w:r>
+                        </w:p>
+                        <w:p>
+                          <w:pPr>
+                            <w:rPr>
+                              <w:color w:val="808080"/>
+                              <w:rFonts w:ascii="Abadi" w:hAnsi="Abadi"/>
+                              <w:sz w:val="16"/>
+                              <w:szCs w:val="16"/>
+                              <w:u w:val="single"/>
+                            </w:rPr>
+                            <w:jc w:val="both"/>
+                            <w:spacing w:after="0" w:lineRule="auto" w:line="240"/>
+                          </w:pPr>
+                          <w:r>
+                            <w:rPr>
+                              <w:color w:val="808080"/>
+                              <w:rFonts w:ascii="Abadi" w:hAnsi="Abadi"/>
+                              <w:lang w:val="es-ES"/>
+                              <w:sz w:val="16"/>
+                              <w:szCs w:val="16"/>
+                            </w:rPr>
+                            <w:t>Dirección General de Ejecución de Penas, Medidas de Seguridad Supervisión de MC y SCP</w:t>
+                          </w:r>
+                        </w:p>
+                      </w:txbxContent>
+                    </wps:txbx>
+                    <wps:bodyPr anchor="t" horzOverflow="overflow" vertOverflow="overflow" vert="horz" upright="1" lIns="91440" tIns="45720" rIns="91440" bIns="45720"/>
+                  </wps:wsp>
+                </a:graphicData>
+              </a:graphic>
+            </wp:anchor>
+          </w:drawing>
+        </mc:Choice>
+        <mc:Fallback/>
+      </mc:AlternateContent>
     </w:r>
     <w:r>
-      <w:rPr>
-        <w:rFonts w:ascii="Montserrat" w:hAnsi="Montserrat"/>
-        <w:sz w:val="20"/>
-        <w:szCs w:val="20"/>
-      </w:rPr>
-      <w:instrText xml:space="preserve"> PAGE    \* MERGEFORMAT</w:instrText>
-    </w:r>
-    <w:r>
-      <w:rPr>
-        <w:rFonts w:ascii="Montserrat" w:hAnsi="Montserrat"/>
-        <w:sz w:val="20"/>
-        <w:szCs w:val="20"/>
-      </w:rPr>
-      <w:fldChar w:fldCharType="separate"/>
-    </w:r>
-    <w:r>
-      <w:rPr>
-        <w:rFonts w:ascii="Montserrat" w:hAnsi="Montserrat"/>
-        <w:lang w:val="es-ES"/>
-        <w:sz w:val="20"/>
-        <w:szCs w:val="20"/>
-      </w:rPr>
-      <w:t>2</w:t>
-    </w:r>
-    <w:r>
-      <w:rPr>
-        <w:rFonts w:ascii="Montserrat" w:hAnsi="Montserrat"/>
-        <w:sz w:val="20"/>
-        <w:szCs w:val="20"/>
-      </w:rPr>
-      <w:fldChar w:fldCharType="end"/>
+      <mc:AlternateContent>
+        <mc:Choice Requires="wps">
+          <w:drawing>
+            <wp:anchor allowOverlap="1" layoutInCell="1" relativeHeight="251668482" locked="0" simplePos="0" distL="114300" distT="0" distR="114300" distB="0" behindDoc="1">
+              <wp:simplePos x="0" y="0"/>
+              <wp:positionH relativeFrom="page">
+                <wp:align>left</wp:align>
+              </wp:positionH>
+              <wp:positionV relativeFrom="paragraph">
+                <wp:posOffset>-698500</wp:posOffset>
+              </wp:positionV>
+              <wp:extent cx="8096063" cy="1390650"/>
+              <wp:effectExtent l="0" t="0" r="635" b="0"/>
+              <wp:wrapNone/>
+              <wp:docPr id="19" name="drawingObject19"/>
+              <wp:cNvGraphicFramePr>
+                <a:graphicFrameLocks noChangeAspect="1"/>
+              </wp:cNvGraphicFramePr>
+              <a:graphic>
+                <a:graphicData uri="http://schemas.openxmlformats.org/drawingml/2006/picture">
+                  <pic:pic>
+                    <pic:nvPicPr>
+                      <pic:cNvPr id="20" name="Picture 20"/>
+                      <pic:cNvPicPr/>
+                    </pic:nvPicPr>
+                    <pic:blipFill>
+                      <a:blip r:embed="R702adfcc3c894459"/>
+                      <a:stretch/>
+                    </pic:blipFill>
+                    <pic:spPr>
+                      <a:xfrm rot="0">
+                        <a:ext cx="8096063" cy="1390650"/>
+                      </a:xfrm>
+                      <a:prstGeom prst="rect">
+                        <a:avLst/>
+                      </a:prstGeom>
+                      <a:noFill/>
+                    </pic:spPr>
+                  </pic:pic>
+                </a:graphicData>
+              </a:graphic>
+            </wp:anchor>
+          </w:drawing>
+        </mc:Choice>
+        <mc:Fallback/>
+      </mc:AlternateContent>
     </w:r>
     <w:r>
       <w:rPr>
@@ -4879,7 +5244,7 @@
                       <pic:cNvPicPr/>
                     </pic:nvPicPr>
                     <pic:blipFill>
-                      <a:blip r:embed="R37beb7a2274b453a"/>
+                      <a:blip r:embed="R98b88e4567374528"/>
                       <a:stretch/>
                     </pic:blipFill>
                     <pic:spPr>
@@ -4931,10 +5296,58 @@
       <mc:AlternateContent>
         <mc:Choice Requires="wps">
           <w:drawing>
+            <wp:anchor allowOverlap="1" layoutInCell="1" relativeHeight="251673602" locked="0" simplePos="0" distL="114300" distT="0" distR="114300" distB="0" behindDoc="1">
+              <wp:simplePos x="0" y="0"/>
+              <wp:positionH relativeFrom="margin">
+                <wp:align>right</wp:align>
+              </wp:positionH>
+              <wp:positionV relativeFrom="paragraph">
+                <wp:posOffset>53340</wp:posOffset>
+              </wp:positionV>
+              <wp:extent cx="1171575" cy="391945"/>
+              <wp:effectExtent l="0" t="0" r="0" b="8255"/>
+              <wp:wrapNone/>
+              <wp:docPr id="8" name="drawingObject8"/>
+              <wp:cNvGraphicFramePr>
+                <a:graphicFrameLocks noChangeAspect="1"/>
+              </wp:cNvGraphicFramePr>
+              <a:graphic>
+                <a:graphicData uri="http://schemas.openxmlformats.org/drawingml/2006/picture">
+                  <pic:pic>
+                    <pic:nvPicPr>
+                      <pic:cNvPr id="9" name="Picture 9"/>
+                      <pic:cNvPicPr/>
+                    </pic:nvPicPr>
+                    <pic:blipFill>
+                      <a:blip r:embed="R68286cdf10764d3e"/>
+                      <a:stretch/>
+                    </pic:blipFill>
+                    <pic:spPr>
+                      <a:xfrm rot="0">
+                        <a:ext cx="1171575" cy="391945"/>
+                      </a:xfrm>
+                      <a:prstGeom prst="rect">
+                        <a:avLst/>
+                      </a:prstGeom>
+                      <a:noFill/>
+                    </pic:spPr>
+                  </pic:pic>
+                </a:graphicData>
+              </a:graphic>
+            </wp:anchor>
+          </w:drawing>
+        </mc:Choice>
+        <mc:Fallback/>
+      </mc:AlternateContent>
+    </w:r>
+    <w:r>
+      <mc:AlternateContent>
+        <mc:Choice Requires="wps">
+          <w:drawing>
             <wp:anchor allowOverlap="1" layoutInCell="1" relativeHeight="251662338" locked="0" simplePos="0" distL="114300" distT="45720" distR="114300" distB="45720" behindDoc="0">
               <wp:simplePos x="0" y="0"/>
               <wp:positionH relativeFrom="margin">
-                <wp:align>center</wp:align>
+                <wp:posOffset>1738630</wp:posOffset>
               </wp:positionH>
               <wp:positionV relativeFrom="paragraph">
                 <wp:posOffset>3810</wp:posOffset>
@@ -4942,7 +5355,7 @@
               <wp:extent cx="2477135" cy="306705"/>
               <wp:effectExtent l="0" t="0" r="0" b="0"/>
               <wp:wrapSquare wrapText="bothSides"/>
-              <wp:docPr id="8" name="drawingObject8"/>
+              <wp:docPr id="10" name="drawingObject10"/>
               <wp:cNvGraphicFramePr/>
               <a:graphic>
                 <a:graphicData uri="http://schemas.microsoft.com/office/word/2010/wordprocessingShape">
@@ -4999,18 +5412,18 @@
       <mc:AlternateContent>
         <mc:Choice Requires="wps">
           <w:drawing>
-            <wp:anchor allowOverlap="1" layoutInCell="1" relativeHeight="251660290" locked="0" simplePos="0" distL="114300" distT="0" distR="114300" distB="0" behindDoc="1">
+            <wp:anchor allowOverlap="1" layoutInCell="1" relativeHeight="251666434" locked="0" simplePos="0" distL="114300" distT="0" distR="114300" distB="0" behindDoc="1">
               <wp:simplePos x="0" y="0"/>
-              <wp:positionH relativeFrom="page">
-                <wp:align>right</wp:align>
+              <wp:positionH relativeFrom="margin">
+                <wp:align>left</wp:align>
               </wp:positionH>
               <wp:positionV relativeFrom="paragraph">
-                <wp:posOffset>-122849</wp:posOffset>
+                <wp:posOffset>-107314</wp:posOffset>
               </wp:positionV>
-              <wp:extent cx="7250667" cy="9415192"/>
-              <wp:effectExtent l="0" t="0" r="7620" b="0"/>
+              <wp:extent cx="1585165" cy="552450"/>
+              <wp:effectExtent l="0" t="0" r="0" b="0"/>
               <wp:wrapNone/>
-              <wp:docPr id="9" name="drawingObject9"/>
+              <wp:docPr id="11" name="drawingObject11"/>
               <wp:cNvGraphicFramePr>
                 <a:graphicFrameLocks noChangeAspect="1"/>
               </wp:cNvGraphicFramePr>
@@ -5018,16 +5431,64 @@
                 <a:graphicData uri="http://schemas.openxmlformats.org/drawingml/2006/picture">
                   <pic:pic>
                     <pic:nvPicPr>
-                      <pic:cNvPr id="10" name="Picture 10"/>
+                      <pic:cNvPr id="12" name="Picture 12"/>
                       <pic:cNvPicPr/>
                     </pic:nvPicPr>
                     <pic:blipFill>
-                      <a:blip r:embed="R4248c116cee942de"/>
+                      <a:blip r:embed="Re53bffe44dfd4dac"/>
                       <a:stretch/>
                     </pic:blipFill>
                     <pic:spPr>
                       <a:xfrm rot="0">
-                        <a:ext cx="7250667" cy="9415192"/>
+                        <a:ext cx="1585165" cy="552450"/>
+                      </a:xfrm>
+                      <a:prstGeom prst="rect">
+                        <a:avLst/>
+                      </a:prstGeom>
+                      <a:noFill/>
+                    </pic:spPr>
+                  </pic:pic>
+                </a:graphicData>
+              </a:graphic>
+            </wp:anchor>
+          </w:drawing>
+        </mc:Choice>
+        <mc:Fallback/>
+      </mc:AlternateContent>
+    </w:r>
+    <w:r>
+      <mc:AlternateContent>
+        <mc:Choice Requires="wps">
+          <w:drawing>
+            <wp:anchor allowOverlap="1" layoutInCell="1" relativeHeight="251664386" locked="0" simplePos="0" distL="114300" distT="0" distR="114300" distB="0" behindDoc="1">
+              <wp:simplePos x="0" y="0"/>
+              <wp:positionH relativeFrom="page">
+                <wp:align>left</wp:align>
+              </wp:positionH>
+              <wp:positionV relativeFrom="paragraph">
+                <wp:posOffset>947523</wp:posOffset>
+              </wp:positionV>
+              <wp:extent cx="7776931" cy="7369791"/>
+              <wp:effectExtent l="0" t="0" r="0" b="3175"/>
+              <wp:wrapNone/>
+              <wp:docPr id="13" name="drawingObject13"/>
+              <wp:cNvGraphicFramePr>
+                <a:graphicFrameLocks noChangeAspect="1"/>
+              </wp:cNvGraphicFramePr>
+              <a:graphic>
+                <a:graphicData uri="http://schemas.openxmlformats.org/drawingml/2006/picture">
+                  <pic:pic>
+                    <pic:nvPicPr>
+                      <pic:cNvPr id="14" name="Picture 14"/>
+                      <pic:cNvPicPr/>
+                    </pic:nvPicPr>
+                    <pic:blipFill>
+                      <a:blip r:embed="Rbcc449a77b23456a"/>
+                      <a:stretch/>
+                    </pic:blipFill>
+                    <pic:spPr>
+                      <a:xfrm rot="0">
+                        <a:ext cx="7776931" cy="7369791"/>
                       </a:xfrm>
                       <a:prstGeom prst="rect">
                         <a:avLst/>
@@ -5071,17 +5532,17 @@
               <wp:extent cx="5610225" cy="8640445"/>
               <wp:effectExtent l="0" t="0" r="0" b="0"/>
               <wp:wrapNone/>
-              <wp:docPr id="11" name="drawingObject11"/>
+              <wp:docPr id="15" name="drawingObject15"/>
               <wp:cNvGraphicFramePr/>
               <a:graphic>
                 <a:graphicData uri="http://schemas.openxmlformats.org/drawingml/2006/picture">
                   <pic:pic>
                     <pic:nvPicPr>
-                      <pic:cNvPr id="12" name="Picture 12"/>
+                      <pic:cNvPr id="16" name="Picture 16"/>
                       <pic:cNvPicPr/>
                     </pic:nvPicPr>
                     <pic:blipFill>
-                      <a:blip r:embed="R37beb7a2274b453a"/>
+                      <a:blip r:embed="R98b88e4567374528"/>
                       <a:stretch/>
                     </pic:blipFill>
                     <pic:spPr>

</xml_diff>

<commit_message>
Se arregla problema en impresión de entrevista de padre y madre
</commit_message>
<xml_diff>
--- a/scorpioweb/wwwroot/Documentos/entrevista.docx
+++ b/scorpioweb/wwwroot/Documentos/entrevista.docx
@@ -25,7 +25,7 @@
                         <pic:cNvPicPr/>
                       </pic:nvPicPr>
                       <pic:blipFill>
-                        <a:blip r:embed="Ra1c53892d0034cd4"/>
+                        <a:blip r:embed="R4ee021ab2f724d49"/>
                         <a:stretch/>
                       </pic:blipFill>
                       <pic:spPr>
@@ -55,7 +55,7 @@
         <w:jc w:val="center"/>
       </w:pPr>
       <w:r>
-        <w:t>MURILLO MARIN ADRIANA ELIZABETH</w:t>
+        <w:t>NA SANCHEZ MIGUEL ANGEL</w:t>
       </w:r>
     </w:p>
     <w:tbl>
@@ -128,31 +128,31 @@
                 <w:sz w:val="16"/>
                 <w:szCs w:val="16"/>
               </w:rPr>
-              <w:t>Género</w:t>
-            </w:r>
-          </w:p>
-        </w:tc>
-        <w:tc>
-          <w:tcPr>
-            <w:tcW w:type="dxa" w:w="2141"/>
-          </w:tcPr>
-          <w:p>
-            <w:pPr>
-              <w:rPr>
-                <w:color w:val="000000"/>
-                <w:rFonts w:ascii="Montserrat" w:hAnsi="Montserrat"/>
-                <w:sz w:val="16"/>
-                <w:szCs w:val="16"/>
-              </w:rPr>
-            </w:pPr>
-            <w:r>
-              <w:rPr>
-                <w:color w:val="000000"/>
-                <w:rFonts w:ascii="Montserrat" w:hAnsi="Montserrat"/>
-                <w:sz w:val="16"/>
-                <w:szCs w:val="16"/>
-              </w:rPr>
-              <w:t>F</w:t>
+              <w:t>Nombre del padre</w:t>
+            </w:r>
+          </w:p>
+        </w:tc>
+        <w:tc>
+          <w:tcPr>
+            <w:tcW w:type="dxa" w:w="2141"/>
+          </w:tcPr>
+          <w:p>
+            <w:pPr>
+              <w:rPr>
+                <w:color w:val="000000"/>
+                <w:rFonts w:ascii="Montserrat" w:hAnsi="Montserrat"/>
+                <w:sz w:val="16"/>
+                <w:szCs w:val="16"/>
+              </w:rPr>
+            </w:pPr>
+            <w:r>
+              <w:rPr>
+                <w:color w:val="000000"/>
+                <w:rFonts w:ascii="Montserrat" w:hAnsi="Montserrat"/>
+                <w:sz w:val="16"/>
+                <w:szCs w:val="16"/>
+              </w:rPr>
+              <w:t>PA</w:t>
             </w:r>
           </w:p>
         </w:tc>
@@ -178,31 +178,31 @@
                 <w:sz w:val="16"/>
                 <w:szCs w:val="16"/>
               </w:rPr>
-              <w:t>Lugar de nacimiento</w:t>
-            </w:r>
-          </w:p>
-        </w:tc>
-        <w:tc>
-          <w:tcPr>
-            <w:tcW w:type="dxa" w:w="2141"/>
-          </w:tcPr>
-          <w:p>
-            <w:pPr>
-              <w:rPr>
-                <w:color w:val="000000"/>
-                <w:rFonts w:ascii="Montserrat" w:hAnsi="Montserrat"/>
-                <w:sz w:val="16"/>
-                <w:szCs w:val="16"/>
-              </w:rPr>
-            </w:pPr>
-            <w:r>
-              <w:rPr>
-                <w:color w:val="000000"/>
-                <w:rFonts w:ascii="Montserrat" w:hAnsi="Montserrat"/>
-                <w:sz w:val="16"/>
-                <w:szCs w:val="16"/>
-              </w:rPr>
-              <w:t>MEXICO</w:t>
+              <w:t>Nombre de la madre</w:t>
+            </w:r>
+          </w:p>
+        </w:tc>
+        <w:tc>
+          <w:tcPr>
+            <w:tcW w:type="dxa" w:w="2141"/>
+          </w:tcPr>
+          <w:p>
+            <w:pPr>
+              <w:rPr>
+                <w:color w:val="000000"/>
+                <w:rFonts w:ascii="Montserrat" w:hAnsi="Montserrat"/>
+                <w:sz w:val="16"/>
+                <w:szCs w:val="16"/>
+              </w:rPr>
+            </w:pPr>
+            <w:r>
+              <w:rPr>
+                <w:color w:val="000000"/>
+                <w:rFonts w:ascii="Montserrat" w:hAnsi="Montserrat"/>
+                <w:sz w:val="16"/>
+                <w:szCs w:val="16"/>
+              </w:rPr>
+              <w:t>M</w:t>
             </w:r>
           </w:p>
         </w:tc>
@@ -231,31 +231,31 @@
                 <w:sz w:val="16"/>
                 <w:szCs w:val="16"/>
               </w:rPr>
-              <w:t>Fecha de nacimiento</w:t>
-            </w:r>
-          </w:p>
-        </w:tc>
-        <w:tc>
-          <w:tcPr>
-            <w:tcW w:type="dxa" w:w="2141"/>
-          </w:tcPr>
-          <w:p>
-            <w:pPr>
-              <w:rPr>
-                <w:color w:val="000000"/>
-                <w:rFonts w:ascii="Montserrat" w:hAnsi="Montserrat"/>
-                <w:sz w:val="16"/>
-                <w:szCs w:val="16"/>
-              </w:rPr>
-            </w:pPr>
-            <w:r>
-              <w:rPr>
-                <w:color w:val="000000"/>
-                <w:rFonts w:ascii="Montserrat" w:hAnsi="Montserrat"/>
-                <w:sz w:val="16"/>
-                <w:szCs w:val="16"/>
-              </w:rPr>
-              <w:t>01 enero 0001</w:t>
+              <w:t>Género</w:t>
+            </w:r>
+          </w:p>
+        </w:tc>
+        <w:tc>
+          <w:tcPr>
+            <w:tcW w:type="dxa" w:w="2141"/>
+          </w:tcPr>
+          <w:p>
+            <w:pPr>
+              <w:rPr>
+                <w:color w:val="000000"/>
+                <w:rFonts w:ascii="Montserrat" w:hAnsi="Montserrat"/>
+                <w:sz w:val="16"/>
+                <w:szCs w:val="16"/>
+              </w:rPr>
+            </w:pPr>
+            <w:r>
+              <w:rPr>
+                <w:color w:val="000000"/>
+                <w:rFonts w:ascii="Montserrat" w:hAnsi="Montserrat"/>
+                <w:sz w:val="16"/>
+                <w:szCs w:val="16"/>
+              </w:rPr>
+              <w:t>M</w:t>
             </w:r>
           </w:p>
         </w:tc>
@@ -281,31 +281,31 @@
                 <w:sz w:val="16"/>
                 <w:szCs w:val="16"/>
               </w:rPr>
-              <w:t>Edad</w:t>
-            </w:r>
-          </w:p>
-        </w:tc>
-        <w:tc>
-          <w:tcPr>
-            <w:tcW w:type="dxa" w:w="2141"/>
-          </w:tcPr>
-          <w:p>
-            <w:pPr>
-              <w:rPr>
-                <w:color w:val="000000"/>
-                <w:rFonts w:ascii="Montserrat" w:hAnsi="Montserrat"/>
-                <w:sz w:val="16"/>
-                <w:szCs w:val="16"/>
-              </w:rPr>
-            </w:pPr>
-            <w:r>
-              <w:rPr>
-                <w:color w:val="000000"/>
-                <w:rFonts w:ascii="Montserrat" w:hAnsi="Montserrat"/>
-                <w:sz w:val="16"/>
-                <w:szCs w:val="16"/>
-              </w:rPr>
-              <w:t>0</w:t>
+              <w:t>Lugar de nacimiento</w:t>
+            </w:r>
+          </w:p>
+        </w:tc>
+        <w:tc>
+          <w:tcPr>
+            <w:tcW w:type="dxa" w:w="2141"/>
+          </w:tcPr>
+          <w:p>
+            <w:pPr>
+              <w:rPr>
+                <w:color w:val="000000"/>
+                <w:rFonts w:ascii="Montserrat" w:hAnsi="Montserrat"/>
+                <w:sz w:val="16"/>
+                <w:szCs w:val="16"/>
+              </w:rPr>
+            </w:pPr>
+            <w:r>
+              <w:rPr>
+                <w:color w:val="000000"/>
+                <w:rFonts w:ascii="Montserrat" w:hAnsi="Montserrat"/>
+                <w:sz w:val="16"/>
+                <w:szCs w:val="16"/>
+              </w:rPr>
+              <w:t>DURANGO,DURANGO,MEXICO</w:t>
             </w:r>
           </w:p>
         </w:tc>
@@ -334,31 +334,31 @@
                 <w:sz w:val="16"/>
                 <w:szCs w:val="16"/>
               </w:rPr>
-              <w:t>Estado Civil</w:t>
-            </w:r>
-          </w:p>
-        </w:tc>
-        <w:tc>
-          <w:tcPr>
-            <w:tcW w:type="dxa" w:w="2141"/>
-          </w:tcPr>
-          <w:p>
-            <w:pPr>
-              <w:rPr>
-                <w:color w:val="000000"/>
-                <w:rFonts w:ascii="Montserrat" w:hAnsi="Montserrat"/>
-                <w:sz w:val="16"/>
-                <w:szCs w:val="16"/>
-              </w:rPr>
-            </w:pPr>
-            <w:r>
-              <w:rPr>
-                <w:color w:val="000000"/>
-                <w:rFonts w:ascii="Montserrat" w:hAnsi="Montserrat"/>
-                <w:sz w:val="16"/>
-                <w:szCs w:val="16"/>
-              </w:rPr>
-              <w:t>Soltero (a)</w:t>
+              <w:t>Fecha de nacimiento</w:t>
+            </w:r>
+          </w:p>
+        </w:tc>
+        <w:tc>
+          <w:tcPr>
+            <w:tcW w:type="dxa" w:w="2141"/>
+          </w:tcPr>
+          <w:p>
+            <w:pPr>
+              <w:rPr>
+                <w:color w:val="000000"/>
+                <w:rFonts w:ascii="Montserrat" w:hAnsi="Montserrat"/>
+                <w:sz w:val="16"/>
+                <w:szCs w:val="16"/>
+              </w:rPr>
+            </w:pPr>
+            <w:r>
+              <w:rPr>
+                <w:color w:val="000000"/>
+                <w:rFonts w:ascii="Montserrat" w:hAnsi="Montserrat"/>
+                <w:sz w:val="16"/>
+                <w:szCs w:val="16"/>
+              </w:rPr>
+              <w:t>04 noviembre 1988</w:t>
             </w:r>
           </w:p>
         </w:tc>
@@ -384,67 +384,31 @@
                 <w:sz w:val="16"/>
                 <w:szCs w:val="16"/>
               </w:rPr>
-              <w:t>Duración</w:t>
-            </w:r>
-          </w:p>
-        </w:tc>
-        <w:tc>
-          <w:tcPr>
-            <w:tcW w:type="dxa" w:w="2141"/>
-          </w:tcPr>
-          <w:p>
-            <w:pPr>
-              <w:rPr>
-                <w:color w:val="000000"/>
-                <w:rFonts w:ascii="Montserrat" w:hAnsi="Montserrat"/>
-                <w:sz w:val="16"/>
-                <w:szCs w:val="16"/>
-              </w:rPr>
-            </w:pPr>
-            <w:r>
-              <w:rPr>
-                <w:color w:val="000000"/>
-                <w:rFonts w:ascii="Montserrat" w:hAnsi="Montserrat"/>
-                <w:sz w:val="16"/>
-                <w:szCs w:val="16"/>
-              </w:rPr>
-              <w:fldChar w:fldCharType="begin"/>
-            </w:r>
-            <w:r>
-              <w:rPr>
-                <w:color w:val="000000"/>
-                <w:rFonts w:ascii="Montserrat" w:hAnsi="Montserrat"/>
-                <w:sz w:val="16"/>
-                <w:szCs w:val="16"/>
-              </w:rPr>
-              <w:instrText xml:space="preserve"> MERGEFIELD   duracionestadocivil  \* MERGEFORMAT</w:instrText>
-            </w:r>
-            <w:r>
-              <w:rPr>
-                <w:color w:val="000000"/>
-                <w:rFonts w:ascii="Montserrat" w:hAnsi="Montserrat"/>
-                <w:sz w:val="16"/>
-                <w:szCs w:val="16"/>
-              </w:rPr>
-              <w:fldChar w:fldCharType="separate"/>
-            </w:r>
-            <w:r>
-              <w:rPr>
-                <w:color w:val="000000"/>
-                <w:rFonts w:ascii="Montserrat" w:hAnsi="Montserrat"/>
-                <w:sz w:val="16"/>
-                <w:szCs w:val="16"/>
-              </w:rPr>
-              <w:t>«duracionestadocivil»</w:t>
-            </w:r>
-            <w:r>
-              <w:rPr>
-                <w:color w:val="000000"/>
-                <w:rFonts w:ascii="Montserrat" w:hAnsi="Montserrat"/>
-                <w:sz w:val="16"/>
-                <w:szCs w:val="16"/>
-              </w:rPr>
-              <w:fldChar w:fldCharType="end"/>
+              <w:t>Edad</w:t>
+            </w:r>
+          </w:p>
+        </w:tc>
+        <w:tc>
+          <w:tcPr>
+            <w:tcW w:type="dxa" w:w="2141"/>
+          </w:tcPr>
+          <w:p>
+            <w:pPr>
+              <w:rPr>
+                <w:color w:val="000000"/>
+                <w:rFonts w:ascii="Montserrat" w:hAnsi="Montserrat"/>
+                <w:sz w:val="16"/>
+                <w:szCs w:val="16"/>
+              </w:rPr>
+            </w:pPr>
+            <w:r>
+              <w:rPr>
+                <w:color w:val="000000"/>
+                <w:rFonts w:ascii="Montserrat" w:hAnsi="Montserrat"/>
+                <w:sz w:val="16"/>
+                <w:szCs w:val="16"/>
+              </w:rPr>
+              <w:t>20</w:t>
             </w:r>
           </w:p>
         </w:tc>
@@ -473,31 +437,31 @@
                 <w:sz w:val="16"/>
                 <w:szCs w:val="16"/>
               </w:rPr>
-              <w:t>Habla otro idioma</w:t>
-            </w:r>
-          </w:p>
-        </w:tc>
-        <w:tc>
-          <w:tcPr>
-            <w:tcW w:type="dxa" w:w="2141"/>
-          </w:tcPr>
-          <w:p>
-            <w:pPr>
-              <w:rPr>
-                <w:color w:val="000000"/>
-                <w:rFonts w:ascii="Montserrat" w:hAnsi="Montserrat"/>
-                <w:sz w:val="16"/>
-                <w:szCs w:val="16"/>
-              </w:rPr>
-            </w:pPr>
-            <w:r>
-              <w:rPr>
-                <w:color w:val="000000"/>
-                <w:rFonts w:ascii="Montserrat" w:hAnsi="Montserrat"/>
-                <w:sz w:val="16"/>
-                <w:szCs w:val="16"/>
-              </w:rPr>
-              <w:t>NO</w:t>
+              <w:t>Estado Civil</w:t>
+            </w:r>
+          </w:p>
+        </w:tc>
+        <w:tc>
+          <w:tcPr>
+            <w:tcW w:type="dxa" w:w="2141"/>
+          </w:tcPr>
+          <w:p>
+            <w:pPr>
+              <w:rPr>
+                <w:color w:val="000000"/>
+                <w:rFonts w:ascii="Montserrat" w:hAnsi="Montserrat"/>
+                <w:sz w:val="16"/>
+                <w:szCs w:val="16"/>
+              </w:rPr>
+            </w:pPr>
+            <w:r>
+              <w:rPr>
+                <w:color w:val="000000"/>
+                <w:rFonts w:ascii="Montserrat" w:hAnsi="Montserrat"/>
+                <w:sz w:val="16"/>
+                <w:szCs w:val="16"/>
+              </w:rPr>
+              <w:t>SOLTERO (A)</w:t>
             </w:r>
           </w:p>
         </w:tc>
@@ -523,7 +487,7 @@
                 <w:sz w:val="16"/>
                 <w:szCs w:val="16"/>
               </w:rPr>
-              <w:t>Especifique</w:t>
+              <w:t>Duración</w:t>
             </w:r>
           </w:p>
         </w:tc>
@@ -576,32 +540,81 @@
                 <w:sz w:val="16"/>
                 <w:szCs w:val="16"/>
               </w:rPr>
-              <w:t>Sabe Leer y escribir</w:t>
-            </w:r>
-          </w:p>
-        </w:tc>
-        <w:tc>
-          <w:tcPr>
-            <w:tcW w:type="dxa" w:w="6423"/>
-            <w:gridSpan w:val="3"/>
-          </w:tcPr>
-          <w:p>
-            <w:pPr>
-              <w:rPr>
-                <w:color w:val="000000"/>
-                <w:rFonts w:ascii="Montserrat" w:hAnsi="Montserrat"/>
-                <w:sz w:val="16"/>
-                <w:szCs w:val="16"/>
-              </w:rPr>
-            </w:pPr>
-            <w:r>
-              <w:rPr>
-                <w:color w:val="000000"/>
-                <w:rFonts w:ascii="Montserrat" w:hAnsi="Montserrat"/>
-                <w:sz w:val="16"/>
-                <w:szCs w:val="16"/>
-              </w:rPr>
-              <w:t>SI</w:t>
+              <w:t>Trial otro idioma</w:t>
+            </w:r>
+          </w:p>
+        </w:tc>
+        <w:tc>
+          <w:tcPr>
+            <w:tcW w:type="dxa" w:w="2141"/>
+          </w:tcPr>
+          <w:p>
+            <w:pPr>
+              <w:rPr>
+                <w:color w:val="000000"/>
+                <w:rFonts w:ascii="Montserrat" w:hAnsi="Montserrat"/>
+                <w:sz w:val="16"/>
+                <w:szCs w:val="16"/>
+              </w:rPr>
+            </w:pPr>
+            <w:r>
+              <w:rPr>
+                <w:color w:val="000000"/>
+                <w:rFonts w:ascii="Montserrat" w:hAnsi="Montserrat"/>
+                <w:sz w:val="16"/>
+                <w:szCs w:val="16"/>
+              </w:rPr>
+              <w:t>NO</w:t>
+            </w:r>
+          </w:p>
+        </w:tc>
+        <w:tc>
+          <w:tcPr>
+            <w:shd w:fill="0078A7"/>
+            <w:tcW w:type="dxa" w:w="2141"/>
+          </w:tcPr>
+          <w:p>
+            <w:pPr>
+              <w:rPr>
+                <w:color w:val="FFFFFF"/>
+                <w:rFonts w:ascii="Montserrat" w:hAnsi="Montserrat"/>
+                <w:sz w:val="16"/>
+                <w:szCs w:val="16"/>
+              </w:rPr>
+              <w:jc w:val="right"/>
+            </w:pPr>
+            <w:r>
+              <w:rPr>
+                <w:color w:val="FFFFFF"/>
+                <w:rFonts w:ascii="Montserrat" w:hAnsi="Montserrat"/>
+                <w:sz w:val="16"/>
+                <w:szCs w:val="16"/>
+              </w:rPr>
+              <w:t>Especifique</w:t>
+            </w:r>
+          </w:p>
+        </w:tc>
+        <w:tc>
+          <w:tcPr>
+            <w:tcW w:type="dxa" w:w="2141"/>
+          </w:tcPr>
+          <w:p>
+            <w:pPr>
+              <w:rPr>
+                <w:color w:val="000000"/>
+                <w:rFonts w:ascii="Montserrat" w:hAnsi="Montserrat"/>
+                <w:sz w:val="16"/>
+                <w:szCs w:val="16"/>
+              </w:rPr>
+            </w:pPr>
+            <w:r>
+              <w:rPr>
+                <w:color w:val="000000"/>
+                <w:rFonts w:ascii="Montserrat" w:hAnsi="Montserrat"/>
+                <w:sz w:val="16"/>
+                <w:szCs w:val="16"/>
+              </w:rPr>
+              <w:t>S-D</w:t>
             </w:r>
           </w:p>
         </w:tc>
@@ -630,81 +643,32 @@
                 <w:sz w:val="16"/>
                 <w:szCs w:val="16"/>
               </w:rPr>
-              <w:t>Requiere traductor</w:t>
-            </w:r>
-          </w:p>
-        </w:tc>
-        <w:tc>
-          <w:tcPr>
-            <w:tcW w:type="dxa" w:w="2141"/>
-          </w:tcPr>
-          <w:p>
-            <w:pPr>
-              <w:rPr>
-                <w:color w:val="000000"/>
-                <w:rFonts w:ascii="Montserrat" w:hAnsi="Montserrat"/>
-                <w:sz w:val="16"/>
-                <w:szCs w:val="16"/>
-              </w:rPr>
-            </w:pPr>
-            <w:r>
-              <w:rPr>
-                <w:color w:val="000000"/>
-                <w:rFonts w:ascii="Montserrat" w:hAnsi="Montserrat"/>
-                <w:sz w:val="16"/>
-                <w:szCs w:val="16"/>
-              </w:rPr>
-              <w:t>NO</w:t>
-            </w:r>
-          </w:p>
-        </w:tc>
-        <w:tc>
-          <w:tcPr>
-            <w:shd w:fill="0078A7"/>
-            <w:tcW w:type="dxa" w:w="2141"/>
-          </w:tcPr>
-          <w:p>
-            <w:pPr>
-              <w:rPr>
-                <w:color w:val="FFFFFF"/>
-                <w:rFonts w:ascii="Montserrat" w:hAnsi="Montserrat"/>
-                <w:sz w:val="16"/>
-                <w:szCs w:val="16"/>
-              </w:rPr>
-              <w:jc w:val="right"/>
-            </w:pPr>
-            <w:r>
-              <w:rPr>
-                <w:color w:val="FFFFFF"/>
-                <w:rFonts w:ascii="Montserrat" w:hAnsi="Montserrat"/>
-                <w:sz w:val="16"/>
-                <w:szCs w:val="16"/>
-              </w:rPr>
-              <w:t>Especifique</w:t>
-            </w:r>
-          </w:p>
-        </w:tc>
-        <w:tc>
-          <w:tcPr>
-            <w:tcW w:type="dxa" w:w="2141"/>
-          </w:tcPr>
-          <w:p>
-            <w:pPr>
-              <w:rPr>
-                <w:color w:val="000000"/>
-                <w:rFonts w:ascii="Montserrat" w:hAnsi="Montserrat"/>
-                <w:sz w:val="16"/>
-                <w:szCs w:val="16"/>
-              </w:rPr>
-            </w:pPr>
-            <w:r>
-              <w:rPr>
-                <w:color w:val="000000"/>
-                <w:rFonts w:ascii="Montserrat" w:hAnsi="Montserrat"/>
-                <w:sz w:val="16"/>
-                <w:szCs w:val="16"/>
-              </w:rPr>
-              <w:t>NA</w:t>
+              <w:t>Sabe Leer y escribir</w:t>
+            </w:r>
+          </w:p>
+        </w:tc>
+        <w:tc>
+          <w:tcPr>
+            <w:tcW w:type="dxa" w:w="6423"/>
+            <w:gridSpan w:val="3"/>
+          </w:tcPr>
+          <w:p>
+            <w:pPr>
+              <w:rPr>
+                <w:color w:val="000000"/>
+                <w:rFonts w:ascii="Montserrat" w:hAnsi="Montserrat"/>
+                <w:sz w:val="16"/>
+                <w:szCs w:val="16"/>
+              </w:rPr>
+            </w:pPr>
+            <w:r>
+              <w:rPr>
+                <w:color w:val="000000"/>
+                <w:rFonts w:ascii="Montserrat" w:hAnsi="Montserrat"/>
+                <w:sz w:val="16"/>
+                <w:szCs w:val="16"/>
+              </w:rPr>
+              <w:t>SI</w:t>
             </w:r>
           </w:p>
         </w:tc>
@@ -733,67 +697,31 @@
                 <w:sz w:val="16"/>
                 <w:szCs w:val="16"/>
               </w:rPr>
-              <w:t>Teléfono fijo</w:t>
-            </w:r>
-          </w:p>
-        </w:tc>
-        <w:tc>
-          <w:tcPr>
-            <w:tcW w:type="dxa" w:w="2141"/>
-          </w:tcPr>
-          <w:p>
-            <w:pPr>
-              <w:rPr>
-                <w:color w:val="000000"/>
-                <w:rFonts w:ascii="Montserrat" w:hAnsi="Montserrat"/>
-                <w:sz w:val="16"/>
-                <w:szCs w:val="16"/>
-              </w:rPr>
-            </w:pPr>
-            <w:r>
-              <w:rPr>
-                <w:color w:val="000000"/>
-                <w:rFonts w:ascii="Montserrat" w:hAnsi="Montserrat"/>
-                <w:sz w:val="16"/>
-                <w:szCs w:val="16"/>
-              </w:rPr>
-              <w:fldChar w:fldCharType="begin"/>
-            </w:r>
-            <w:r>
-              <w:rPr>
-                <w:color w:val="000000"/>
-                <w:rFonts w:ascii="Montserrat" w:hAnsi="Montserrat"/>
-                <w:sz w:val="16"/>
-                <w:szCs w:val="16"/>
-              </w:rPr>
-              <w:instrText xml:space="preserve"> MERGEFIELD   telefono  \* MERGEFORMAT</w:instrText>
-            </w:r>
-            <w:r>
-              <w:rPr>
-                <w:color w:val="000000"/>
-                <w:rFonts w:ascii="Montserrat" w:hAnsi="Montserrat"/>
-                <w:sz w:val="16"/>
-                <w:szCs w:val="16"/>
-              </w:rPr>
-              <w:fldChar w:fldCharType="separate"/>
-            </w:r>
-            <w:r>
-              <w:rPr>
-                <w:color w:val="000000"/>
-                <w:rFonts w:ascii="Montserrat" w:hAnsi="Montserrat"/>
-                <w:sz w:val="16"/>
-                <w:szCs w:val="16"/>
-              </w:rPr>
-              <w:t>«telefono»</w:t>
-            </w:r>
-            <w:r>
-              <w:rPr>
-                <w:color w:val="000000"/>
-                <w:rFonts w:ascii="Montserrat" w:hAnsi="Montserrat"/>
-                <w:sz w:val="16"/>
-                <w:szCs w:val="16"/>
-              </w:rPr>
-              <w:fldChar w:fldCharType="end"/>
+              <w:t>Requiere traductor</w:t>
+            </w:r>
+          </w:p>
+        </w:tc>
+        <w:tc>
+          <w:tcPr>
+            <w:tcW w:type="dxa" w:w="2141"/>
+          </w:tcPr>
+          <w:p>
+            <w:pPr>
+              <w:rPr>
+                <w:color w:val="000000"/>
+                <w:rFonts w:ascii="Montserrat" w:hAnsi="Montserrat"/>
+                <w:sz w:val="16"/>
+                <w:szCs w:val="16"/>
+              </w:rPr>
+            </w:pPr>
+            <w:r>
+              <w:rPr>
+                <w:color w:val="000000"/>
+                <w:rFonts w:ascii="Montserrat" w:hAnsi="Montserrat"/>
+                <w:sz w:val="16"/>
+                <w:szCs w:val="16"/>
+              </w:rPr>
+              <w:t>NO</w:t>
             </w:r>
           </w:p>
         </w:tc>
@@ -819,67 +747,31 @@
                 <w:sz w:val="16"/>
                 <w:szCs w:val="16"/>
               </w:rPr>
-              <w:t>Celular</w:t>
-            </w:r>
-          </w:p>
-        </w:tc>
-        <w:tc>
-          <w:tcPr>
-            <w:tcW w:type="dxa" w:w="2141"/>
-          </w:tcPr>
-          <w:p>
-            <w:pPr>
-              <w:rPr>
-                <w:color w:val="000000"/>
-                <w:rFonts w:ascii="Montserrat" w:hAnsi="Montserrat"/>
-                <w:sz w:val="16"/>
-                <w:szCs w:val="16"/>
-              </w:rPr>
-            </w:pPr>
-            <w:r>
-              <w:rPr>
-                <w:color w:val="000000"/>
-                <w:rFonts w:ascii="Montserrat" w:hAnsi="Montserrat"/>
-                <w:sz w:val="16"/>
-                <w:szCs w:val="16"/>
-              </w:rPr>
-              <w:fldChar w:fldCharType="begin"/>
-            </w:r>
-            <w:r>
-              <w:rPr>
-                <w:color w:val="000000"/>
-                <w:rFonts w:ascii="Montserrat" w:hAnsi="Montserrat"/>
-                <w:sz w:val="16"/>
-                <w:szCs w:val="16"/>
-              </w:rPr>
-              <w:instrText xml:space="preserve"> MERGEFIELD   celular  \* MERGEFORMAT</w:instrText>
-            </w:r>
-            <w:r>
-              <w:rPr>
-                <w:color w:val="000000"/>
-                <w:rFonts w:ascii="Montserrat" w:hAnsi="Montserrat"/>
-                <w:sz w:val="16"/>
-                <w:szCs w:val="16"/>
-              </w:rPr>
-              <w:fldChar w:fldCharType="separate"/>
-            </w:r>
-            <w:r>
-              <w:rPr>
-                <w:color w:val="000000"/>
-                <w:rFonts w:ascii="Montserrat" w:hAnsi="Montserrat"/>
-                <w:sz w:val="16"/>
-                <w:szCs w:val="16"/>
-              </w:rPr>
-              <w:t>«celular»</w:t>
-            </w:r>
-            <w:r>
-              <w:rPr>
-                <w:color w:val="000000"/>
-                <w:rFonts w:ascii="Montserrat" w:hAnsi="Montserrat"/>
-                <w:sz w:val="16"/>
-                <w:szCs w:val="16"/>
-              </w:rPr>
-              <w:fldChar w:fldCharType="end"/>
+              <w:t>Especifique</w:t>
+            </w:r>
+          </w:p>
+        </w:tc>
+        <w:tc>
+          <w:tcPr>
+            <w:tcW w:type="dxa" w:w="2141"/>
+          </w:tcPr>
+          <w:p>
+            <w:pPr>
+              <w:rPr>
+                <w:color w:val="000000"/>
+                <w:rFonts w:ascii="Montserrat" w:hAnsi="Montserrat"/>
+                <w:sz w:val="16"/>
+                <w:szCs w:val="16"/>
+              </w:rPr>
+            </w:pPr>
+            <w:r>
+              <w:rPr>
+                <w:color w:val="000000"/>
+                <w:rFonts w:ascii="Montserrat" w:hAnsi="Montserrat"/>
+                <w:sz w:val="16"/>
+                <w:szCs w:val="16"/>
+              </w:rPr>
+              <w:t>S-D</w:t>
             </w:r>
           </w:p>
         </w:tc>
@@ -908,31 +800,67 @@
                 <w:sz w:val="16"/>
                 <w:szCs w:val="16"/>
               </w:rPr>
-              <w:t>Hijos</w:t>
-            </w:r>
-          </w:p>
-        </w:tc>
-        <w:tc>
-          <w:tcPr>
-            <w:tcW w:type="dxa" w:w="2141"/>
-          </w:tcPr>
-          <w:p>
-            <w:pPr>
-              <w:rPr>
-                <w:color w:val="000000"/>
-                <w:rFonts w:ascii="Montserrat" w:hAnsi="Montserrat"/>
-                <w:sz w:val="16"/>
-                <w:szCs w:val="16"/>
-              </w:rPr>
-            </w:pPr>
-            <w:r>
-              <w:rPr>
-                <w:color w:val="000000"/>
-                <w:rFonts w:ascii="Montserrat" w:hAnsi="Montserrat"/>
-                <w:sz w:val="16"/>
-                <w:szCs w:val="16"/>
-              </w:rPr>
-              <w:t>NO</w:t>
+              <w:t>Teléfono fijo</w:t>
+            </w:r>
+          </w:p>
+        </w:tc>
+        <w:tc>
+          <w:tcPr>
+            <w:tcW w:type="dxa" w:w="2141"/>
+          </w:tcPr>
+          <w:p>
+            <w:pPr>
+              <w:rPr>
+                <w:color w:val="000000"/>
+                <w:rFonts w:ascii="Montserrat" w:hAnsi="Montserrat"/>
+                <w:sz w:val="16"/>
+                <w:szCs w:val="16"/>
+              </w:rPr>
+            </w:pPr>
+            <w:r>
+              <w:rPr>
+                <w:color w:val="000000"/>
+                <w:rFonts w:ascii="Montserrat" w:hAnsi="Montserrat"/>
+                <w:sz w:val="16"/>
+                <w:szCs w:val="16"/>
+              </w:rPr>
+              <w:fldChar w:fldCharType="begin"/>
+            </w:r>
+            <w:r>
+              <w:rPr>
+                <w:color w:val="000000"/>
+                <w:rFonts w:ascii="Montserrat" w:hAnsi="Montserrat"/>
+                <w:sz w:val="16"/>
+                <w:szCs w:val="16"/>
+              </w:rPr>
+              <w:instrText xml:space="preserve"> MERGEFIELD   telefono  \* MERGEFORMAT</w:instrText>
+            </w:r>
+            <w:r>
+              <w:rPr>
+                <w:color w:val="000000"/>
+                <w:rFonts w:ascii="Montserrat" w:hAnsi="Montserrat"/>
+                <w:sz w:val="16"/>
+                <w:szCs w:val="16"/>
+              </w:rPr>
+              <w:fldChar w:fldCharType="separate"/>
+            </w:r>
+            <w:r>
+              <w:rPr>
+                <w:color w:val="000000"/>
+                <w:rFonts w:ascii="Montserrat" w:hAnsi="Montserrat"/>
+                <w:sz w:val="16"/>
+                <w:szCs w:val="16"/>
+              </w:rPr>
+              <w:t>«telefono»</w:t>
+            </w:r>
+            <w:r>
+              <w:rPr>
+                <w:color w:val="000000"/>
+                <w:rFonts w:ascii="Montserrat" w:hAnsi="Montserrat"/>
+                <w:sz w:val="16"/>
+                <w:szCs w:val="16"/>
+              </w:rPr>
+              <w:fldChar w:fldCharType="end"/>
             </w:r>
           </w:p>
         </w:tc>
@@ -958,31 +886,67 @@
                 <w:sz w:val="16"/>
                 <w:szCs w:val="16"/>
               </w:rPr>
-              <w:t>Cuantos</w:t>
-            </w:r>
-          </w:p>
-        </w:tc>
-        <w:tc>
-          <w:tcPr>
-            <w:tcW w:type="dxa" w:w="2141"/>
-          </w:tcPr>
-          <w:p>
-            <w:pPr>
-              <w:rPr>
-                <w:color w:val="000000"/>
-                <w:rFonts w:ascii="Montserrat" w:hAnsi="Montserrat"/>
-                <w:sz w:val="16"/>
-                <w:szCs w:val="16"/>
-              </w:rPr>
-            </w:pPr>
-            <w:r>
-              <w:rPr>
-                <w:color w:val="000000"/>
-                <w:rFonts w:ascii="Montserrat" w:hAnsi="Montserrat"/>
-                <w:sz w:val="16"/>
-                <w:szCs w:val="16"/>
-              </w:rPr>
-              <w:t>0</w:t>
+              <w:t>Celular</w:t>
+            </w:r>
+          </w:p>
+        </w:tc>
+        <w:tc>
+          <w:tcPr>
+            <w:tcW w:type="dxa" w:w="2141"/>
+          </w:tcPr>
+          <w:p>
+            <w:pPr>
+              <w:rPr>
+                <w:color w:val="000000"/>
+                <w:rFonts w:ascii="Montserrat" w:hAnsi="Montserrat"/>
+                <w:sz w:val="16"/>
+                <w:szCs w:val="16"/>
+              </w:rPr>
+            </w:pPr>
+            <w:r>
+              <w:rPr>
+                <w:color w:val="000000"/>
+                <w:rFonts w:ascii="Montserrat" w:hAnsi="Montserrat"/>
+                <w:sz w:val="16"/>
+                <w:szCs w:val="16"/>
+              </w:rPr>
+              <w:fldChar w:fldCharType="begin"/>
+            </w:r>
+            <w:r>
+              <w:rPr>
+                <w:color w:val="000000"/>
+                <w:rFonts w:ascii="Montserrat" w:hAnsi="Montserrat"/>
+                <w:sz w:val="16"/>
+                <w:szCs w:val="16"/>
+              </w:rPr>
+              <w:instrText xml:space="preserve"> MERGEFIELD   celular  \* MERGEFORMAT</w:instrText>
+            </w:r>
+            <w:r>
+              <w:rPr>
+                <w:color w:val="000000"/>
+                <w:rFonts w:ascii="Montserrat" w:hAnsi="Montserrat"/>
+                <w:sz w:val="16"/>
+                <w:szCs w:val="16"/>
+              </w:rPr>
+              <w:fldChar w:fldCharType="separate"/>
+            </w:r>
+            <w:r>
+              <w:rPr>
+                <w:color w:val="000000"/>
+                <w:rFonts w:ascii="Montserrat" w:hAnsi="Montserrat"/>
+                <w:sz w:val="16"/>
+                <w:szCs w:val="16"/>
+              </w:rPr>
+              <w:t>«celular»</w:t>
+            </w:r>
+            <w:r>
+              <w:rPr>
+                <w:color w:val="000000"/>
+                <w:rFonts w:ascii="Montserrat" w:hAnsi="Montserrat"/>
+                <w:sz w:val="16"/>
+                <w:szCs w:val="16"/>
+              </w:rPr>
+              <w:fldChar w:fldCharType="end"/>
             </w:r>
           </w:p>
         </w:tc>
@@ -1011,14 +975,63 @@
                 <w:sz w:val="16"/>
                 <w:szCs w:val="16"/>
               </w:rPr>
-              <w:t>Con cuantas personas vive</w:t>
-            </w:r>
-          </w:p>
-        </w:tc>
-        <w:tc>
-          <w:tcPr>
-            <w:tcW w:type="dxa" w:w="6423"/>
-            <w:gridSpan w:val="3"/>
+              <w:t>Hijos</w:t>
+            </w:r>
+          </w:p>
+        </w:tc>
+        <w:tc>
+          <w:tcPr>
+            <w:tcW w:type="dxa" w:w="2141"/>
+          </w:tcPr>
+          <w:p>
+            <w:pPr>
+              <w:rPr>
+                <w:color w:val="000000"/>
+                <w:rFonts w:ascii="Montserrat" w:hAnsi="Montserrat"/>
+                <w:sz w:val="16"/>
+                <w:szCs w:val="16"/>
+              </w:rPr>
+            </w:pPr>
+            <w:r>
+              <w:rPr>
+                <w:color w:val="000000"/>
+                <w:rFonts w:ascii="Montserrat" w:hAnsi="Montserrat"/>
+                <w:sz w:val="16"/>
+                <w:szCs w:val="16"/>
+              </w:rPr>
+              <w:t>NO</w:t>
+            </w:r>
+          </w:p>
+        </w:tc>
+        <w:tc>
+          <w:tcPr>
+            <w:shd w:fill="0078A7"/>
+            <w:tcW w:type="dxa" w:w="2141"/>
+          </w:tcPr>
+          <w:p>
+            <w:pPr>
+              <w:rPr>
+                <w:color w:val="FFFFFF"/>
+                <w:rFonts w:ascii="Montserrat" w:hAnsi="Montserrat"/>
+                <w:sz w:val="16"/>
+                <w:szCs w:val="16"/>
+              </w:rPr>
+              <w:jc w:val="right"/>
+            </w:pPr>
+            <w:r>
+              <w:rPr>
+                <w:color w:val="FFFFFF"/>
+                <w:rFonts w:ascii="Montserrat" w:hAnsi="Montserrat"/>
+                <w:sz w:val="16"/>
+                <w:szCs w:val="16"/>
+              </w:rPr>
+              <w:t>Cuantos</w:t>
+            </w:r>
+          </w:p>
+        </w:tc>
+        <w:tc>
+          <w:tcPr>
+            <w:tcW w:type="dxa" w:w="2141"/>
           </w:tcPr>
           <w:p>
             <w:pPr>
@@ -1065,7 +1078,7 @@
                 <w:sz w:val="16"/>
                 <w:szCs w:val="16"/>
               </w:rPr>
-              <w:t>Cuenta con propiedades en otra localidad</w:t>
+              <w:t>Con cuantas personas vive</w:t>
             </w:r>
           </w:p>
         </w:tc>
@@ -1090,7 +1103,7 @@
                 <w:sz w:val="16"/>
                 <w:szCs w:val="16"/>
               </w:rPr>
-              <w:t>NO</w:t>
+              <w:t>0</w:t>
             </w:r>
           </w:p>
         </w:tc>
@@ -1119,7 +1132,7 @@
                 <w:sz w:val="16"/>
                 <w:szCs w:val="16"/>
               </w:rPr>
-              <w:t>CURP</w:t>
+              <w:t>Cuenta con propiedades en otra localidad</w:t>
             </w:r>
           </w:p>
         </w:tc>
@@ -1144,7 +1157,7 @@
                 <w:sz w:val="16"/>
                 <w:szCs w:val="16"/>
               </w:rPr>
-              <w:t>NA</w:t>
+              <w:t>NO</w:t>
             </w:r>
           </w:p>
         </w:tc>
@@ -1173,7 +1186,7 @@
                 <w:sz w:val="16"/>
                 <w:szCs w:val="16"/>
               </w:rPr>
-              <w:t>Consume sustancias o drogas</w:t>
+              <w:t>CURP</w:t>
             </w:r>
           </w:p>
         </w:tc>
@@ -1198,7 +1211,7 @@
                 <w:sz w:val="16"/>
                 <w:szCs w:val="16"/>
               </w:rPr>
-              <w:t>NO</w:t>
+              <w:t>S-D</w:t>
             </w:r>
           </w:p>
         </w:tc>
@@ -1227,7 +1240,7 @@
                 <w:sz w:val="16"/>
                 <w:szCs w:val="16"/>
               </w:rPr>
-              <w:t>Familiares</w:t>
+              <w:t>Consume sustancias o drogas</w:t>
             </w:r>
           </w:p>
         </w:tc>
@@ -1252,7 +1265,61 @@
                 <w:sz w:val="16"/>
                 <w:szCs w:val="16"/>
               </w:rPr>
-              <w:t>NO</w:t>
+              <w:t>SI</w:t>
+            </w:r>
+          </w:p>
+        </w:tc>
+      </w:tr>
+      <w:tr>
+        <w:trPr/>
+        <w:tc>
+          <w:tcPr>
+            <w:shd w:fill="0078A7"/>
+            <w:tcW w:type="dxa" w:w="2405"/>
+          </w:tcPr>
+          <w:p>
+            <w:pPr>
+              <w:rPr>
+                <w:color w:val="FFFFFF"/>
+                <w:rFonts w:ascii="Montserrat" w:hAnsi="Montserrat"/>
+                <w:sz w:val="16"/>
+                <w:szCs w:val="16"/>
+              </w:rPr>
+              <w:jc w:val="right"/>
+            </w:pPr>
+            <w:r>
+              <w:rPr>
+                <w:color w:val="FFFFFF"/>
+                <w:rFonts w:ascii="Montserrat" w:hAnsi="Montserrat"/>
+                <w:sz w:val="16"/>
+                <w:szCs w:val="16"/>
+              </w:rPr>
+              <w:t>Familiares</w:t>
+            </w:r>
+          </w:p>
+        </w:tc>
+        <w:tc>
+          <w:tcPr>
+            <w:tcW w:type="dxa" w:w="6423"/>
+            <w:gridSpan w:val="3"/>
+          </w:tcPr>
+          <w:p>
+            <w:pPr>
+              <w:rPr>
+                <w:color w:val="000000"/>
+                <w:rFonts w:ascii="Montserrat" w:hAnsi="Montserrat"/>
+                <w:sz w:val="16"/>
+                <w:szCs w:val="16"/>
+              </w:rPr>
+            </w:pPr>
+            <w:r>
+              <w:rPr>
+                <w:color w:val="000000"/>
+                <w:rFonts w:ascii="Montserrat" w:hAnsi="Montserrat"/>
+                <w:sz w:val="16"/>
+                <w:szCs w:val="16"/>
+              </w:rPr>
+              <w:t>SI</w:t>
             </w:r>
           </w:p>
         </w:tc>
@@ -1500,7 +1567,7 @@
                 <w:sz w:val="16"/>
                 <w:szCs w:val="16"/>
               </w:rPr>
-              <w:t>CALLE PINO SUÁREZ 308, ZONA CENTRO CP 34000, Durango, Durango, MEXICO</w:t>
+              <w:t>CA 101, CRISTÓBAL COLÓN CP 34306, Durango, Durango, MEXICO</w:t>
             </w:r>
           </w:p>
         </w:tc>
@@ -1657,7 +1724,7 @@
                 <w:sz w:val="16"/>
                 <w:szCs w:val="16"/>
               </w:rPr>
-              <w:t>NA</w:t>
+              <w:t>HOLA</w:t>
             </w:r>
           </w:p>
         </w:tc>
@@ -1711,7 +1778,7 @@
                 <w:sz w:val="16"/>
                 <w:szCs w:val="16"/>
               </w:rPr>
-              <w:t>NA</w:t>
+              <w:t>HOLA</w:t>
             </w:r>
           </w:p>
         </w:tc>
@@ -1765,7 +1832,7 @@
                 <w:sz w:val="16"/>
                 <w:szCs w:val="16"/>
               </w:rPr>
-              <w:t>NA</w:t>
+              <w:t>S-D</w:t>
             </w:r>
           </w:p>
         </w:tc>
@@ -1819,7 +1886,7 @@
                 <w:sz w:val="16"/>
                 <w:szCs w:val="16"/>
               </w:rPr>
-              <w:t>NO</w:t>
+              <w:t>SI</w:t>
             </w:r>
           </w:p>
         </w:tc>
@@ -2025,7 +2092,7 @@
                 <w:sz w:val="16"/>
                 <w:szCs w:val="16"/>
               </w:rPr>
-              <w:t>NA</w:t>
+              <w:t>S-D</w:t>
             </w:r>
           </w:p>
         </w:tc>
@@ -2075,7 +2142,7 @@
                 <w:sz w:val="16"/>
                 <w:szCs w:val="16"/>
               </w:rPr>
-              <w:t>NA</w:t>
+              <w:t>S-D</w:t>
             </w:r>
           </w:p>
         </w:tc>
@@ -2128,7 +2195,7 @@
                 <w:sz w:val="16"/>
                 <w:szCs w:val="16"/>
               </w:rPr>
-              <w:t>NA</w:t>
+              <w:t>S-D</w:t>
             </w:r>
           </w:p>
         </w:tc>
@@ -2268,7 +2335,7 @@
                 <w:sz w:val="16"/>
                 <w:szCs w:val="16"/>
               </w:rPr>
-              <w:t>NA</w:t>
+              <w:t>S-D</w:t>
             </w:r>
           </w:p>
         </w:tc>
@@ -2372,7 +2439,7 @@
                 <w:sz w:val="16"/>
                 <w:szCs w:val="16"/>
               </w:rPr>
-              <w:t>NO</w:t>
+              <w:t>SI</w:t>
             </w:r>
           </w:p>
         </w:tc>
@@ -2475,7 +2542,7 @@
                 <w:sz w:val="16"/>
                 <w:szCs w:val="16"/>
               </w:rPr>
-              <w:t>NA</w:t>
+              <w:t>S-D</w:t>
             </w:r>
           </w:p>
         </w:tc>
@@ -2525,7 +2592,7 @@
                 <w:sz w:val="16"/>
                 <w:szCs w:val="16"/>
               </w:rPr>
-              <w:t>NA</w:t>
+              <w:t>S-D</w:t>
             </w:r>
           </w:p>
         </w:tc>
@@ -2735,7 +2802,7 @@
                 <w:sz w:val="16"/>
                 <w:szCs w:val="16"/>
               </w:rPr>
-              <w:t>NA</w:t>
+              <w:t>S-D</w:t>
             </w:r>
           </w:p>
         </w:tc>
@@ -2839,7 +2906,7 @@
                 <w:sz w:val="16"/>
                 <w:szCs w:val="16"/>
               </w:rPr>
-              <w:t>NA</w:t>
+              <w:t>S-D</w:t>
             </w:r>
           </w:p>
         </w:tc>
@@ -2892,7 +2959,7 @@
                 <w:sz w:val="16"/>
                 <w:szCs w:val="16"/>
               </w:rPr>
-              <w:t>NA</w:t>
+              <w:t>S-D</w:t>
             </w:r>
           </w:p>
         </w:tc>
@@ -3032,7 +3099,7 @@
                 <w:sz w:val="16"/>
                 <w:szCs w:val="16"/>
               </w:rPr>
-              <w:t>NA</w:t>
+              <w:t>S-D</w:t>
             </w:r>
           </w:p>
         </w:tc>
@@ -3427,7 +3494,7 @@
                 <w:sz w:val="16"/>
                 <w:szCs w:val="16"/>
               </w:rPr>
-              <w:t>NA</w:t>
+              <w:t>S-D</w:t>
             </w:r>
           </w:p>
         </w:tc>
@@ -3481,7 +3548,7 @@
                 <w:sz w:val="16"/>
                 <w:szCs w:val="16"/>
               </w:rPr>
-              <w:t>NA</w:t>
+              <w:t>S-D</w:t>
             </w:r>
           </w:p>
         </w:tc>
@@ -4166,7 +4233,7 @@
                 <w:sz w:val="16"/>
                 <w:szCs w:val="16"/>
               </w:rPr>
-              <w:t>NO</w:t>
+              <w:t>SI</w:t>
             </w:r>
           </w:p>
         </w:tc>
@@ -4323,7 +4390,7 @@
                 <w:sz w:val="16"/>
                 <w:szCs w:val="16"/>
               </w:rPr>
-              <w:t>NA</w:t>
+              <w:t>S-D</w:t>
             </w:r>
           </w:p>
         </w:tc>
@@ -4373,7 +4440,7 @@
                 <w:sz w:val="16"/>
                 <w:szCs w:val="16"/>
               </w:rPr>
-              <w:t>NA</w:t>
+              <w:t>S-D</w:t>
             </w:r>
           </w:p>
         </w:tc>
@@ -4476,7 +4543,7 @@
                 <w:sz w:val="16"/>
                 <w:szCs w:val="16"/>
               </w:rPr>
-              <w:t>NA</w:t>
+              <w:t>S-D</w:t>
             </w:r>
           </w:p>
         </w:tc>
@@ -4687,7 +4754,7 @@
                 <w:sz w:val="16"/>
                 <w:szCs w:val="16"/>
               </w:rPr>
-              <w:t>NA</w:t>
+              <w:t>S-D</w:t>
             </w:r>
           </w:p>
         </w:tc>
@@ -4723,7 +4790,7 @@
                         <pic:cNvPicPr/>
                       </pic:nvPicPr>
                       <pic:blipFill>
-                        <a:blip r:embed="R261d5bf1409547af"/>
+                        <a:blip r:embed="R3a57295e9b7e4af8"/>
                         <a:stretch/>
                       </pic:blipFill>
                       <pic:spPr>
@@ -4819,7 +4886,7 @@
                             <w:pPr>
                               <w:spacing w:before="0" w:after="0" w:lineRule="auto" w:line="240"/>
                             </w:pPr>
-                            <w:hyperlink r:id="Re1d6709a23e04ab1">
+                            <w:hyperlink r:id="R4ce0a752a4fe4550">
                               <w:r>
                                 <w:rPr>
                                   <w:color w:val="0000FF"/>
@@ -4862,10 +4929,10 @@
       <w:pgMar w:bottom="2127" w:footer="561" w:gutter="0" w:header="709" w:left="1701" w:right="1701" w:top="1418"/>
       <w:pgNumType w:fmt="decimal"/>
       <w:cols w:equalWidth="1" w:num="1" w:space="708" w:sep="0"/>
-      <w:headerReference w:type="even" r:id="R37318c1990974bce"/>
-      <w:headerReference w:type="default" r:id="Rfbccd3af251f4f23"/>
-      <w:footerReference w:type="default" r:id="R543003a8a1434985"/>
-      <w:headerReference w:type="first" r:id="R2284cdd15d654d4f"/>
+      <w:headerReference w:type="even" r:id="R81ea998c599f47f5"/>
+      <w:headerReference w:type="default" r:id="R90c04d68feae4f65"/>
+      <w:footerReference w:type="default" r:id="Ra686abc3c78b482c"/>
+      <w:headerReference w:type="first" r:id="R6376b629fe9146ab"/>
     </w:sectPr>
   </w:body>
 </w:document>
@@ -4944,7 +5011,7 @@
                               <w:sz w:val="16"/>
                               <w:szCs w:val="16"/>
                             </w:rPr>
-                            <w:t xml:space="preserve">Calle Pino Suárez #308 </w:t>
+                            <w:t xml:space="preserve">Trial Pino Suárez #308 </w:t>
                           </w:r>
                           <w:r>
                             <w:rPr>
@@ -5169,7 +5236,7 @@
                       <pic:cNvPicPr/>
                     </pic:nvPicPr>
                     <pic:blipFill>
-                      <a:blip r:embed="R702adfcc3c894459"/>
+                      <a:blip r:embed="Rfb0303e560a14f6d"/>
                       <a:stretch/>
                     </pic:blipFill>
                     <pic:spPr>
@@ -5244,7 +5311,7 @@
                       <pic:cNvPicPr/>
                     </pic:nvPicPr>
                     <pic:blipFill>
-                      <a:blip r:embed="R98b88e4567374528"/>
+                      <a:blip r:embed="Re0ecee1439ea4e3f"/>
                       <a:stretch/>
                     </pic:blipFill>
                     <pic:spPr>
@@ -5319,7 +5386,7 @@
                       <pic:cNvPicPr/>
                     </pic:nvPicPr>
                     <pic:blipFill>
-                      <a:blip r:embed="R68286cdf10764d3e"/>
+                      <a:blip r:embed="R5e0d4194412041b0"/>
                       <a:stretch/>
                     </pic:blipFill>
                     <pic:spPr>
@@ -5435,7 +5502,7 @@
                       <pic:cNvPicPr/>
                     </pic:nvPicPr>
                     <pic:blipFill>
-                      <a:blip r:embed="Re53bffe44dfd4dac"/>
+                      <a:blip r:embed="R9dd8cbf0eb7f4bca"/>
                       <a:stretch/>
                     </pic:blipFill>
                     <pic:spPr>
@@ -5483,7 +5550,7 @@
                       <pic:cNvPicPr/>
                     </pic:nvPicPr>
                     <pic:blipFill>
-                      <a:blip r:embed="Rbcc449a77b23456a"/>
+                      <a:blip r:embed="Rf11c7231845f4fe2"/>
                       <a:stretch/>
                     </pic:blipFill>
                     <pic:spPr>
@@ -5542,7 +5609,7 @@
                       <pic:cNvPicPr/>
                     </pic:nvPicPr>
                     <pic:blipFill>
-                      <a:blip r:embed="R98b88e4567374528"/>
+                      <a:blip r:embed="Re0ecee1439ea4e3f"/>
                       <a:stretch/>
                     </pic:blipFill>
                     <pic:spPr>

</xml_diff>

<commit_message>
de buelta bitacora en inicio para operativos, index vinculacion, cierre de caso cl nuevas opciones
</commit_message>
<xml_diff>
--- a/scorpioweb/wwwroot/Documentos/entrevista.docx
+++ b/scorpioweb/wwwroot/Documentos/entrevista.docx
@@ -25,7 +25,7 @@
                         <pic:cNvPicPr/>
                       </pic:nvPicPr>
                       <pic:blipFill>
-                        <a:blip r:embed="R4ee021ab2f724d49"/>
+                        <a:blip r:embed="Re214bdebffa244a1"/>
                         <a:stretch/>
                       </pic:blipFill>
                       <pic:spPr>
@@ -55,7 +55,7 @@
         <w:jc w:val="center"/>
       </w:pPr>
       <w:r>
-        <w:t>NA SANCHEZ MIGUEL ANGEL</w:t>
+        <w:t>CAMPAGNE VALLES MIGUEL</w:t>
       </w:r>
     </w:p>
     <w:tbl>
@@ -152,7 +152,7 @@
                 <w:sz w:val="16"/>
                 <w:szCs w:val="16"/>
               </w:rPr>
-              <w:t>PA</w:t>
+              <w:t>CAMILO RIOS AYALA</w:t>
             </w:r>
           </w:p>
         </w:tc>
@@ -202,7 +202,7 @@
                 <w:sz w:val="16"/>
                 <w:szCs w:val="16"/>
               </w:rPr>
-              <w:t>M</w:t>
+              <w:t>EDUARDA VALLES RODRIGUEZ</w:t>
             </w:r>
           </w:p>
         </w:tc>
@@ -305,7 +305,7 @@
                 <w:sz w:val="16"/>
                 <w:szCs w:val="16"/>
               </w:rPr>
-              <w:t>DURANGO,DURANGO,MEXICO</w:t>
+              <w:t>PUEBLO NUEVO,DURANGO,MEXICO</w:t>
             </w:r>
           </w:p>
         </w:tc>
@@ -358,7 +358,7 @@
                 <w:sz w:val="16"/>
                 <w:szCs w:val="16"/>
               </w:rPr>
-              <w:t>04 noviembre 1988</w:t>
+              <w:t>29 agosto 1975</w:t>
             </w:r>
           </w:p>
         </w:tc>
@@ -408,7 +408,7 @@
                 <w:sz w:val="16"/>
                 <w:szCs w:val="16"/>
               </w:rPr>
-              <w:t>20</w:t>
+              <w:t>46</w:t>
             </w:r>
           </w:p>
         </w:tc>
@@ -461,7 +461,7 @@
                 <w:sz w:val="16"/>
                 <w:szCs w:val="16"/>
               </w:rPr>
-              <w:t>SOLTERO (A)</w:t>
+              <w:t>Union libre</w:t>
             </w:r>
           </w:p>
         </w:tc>
@@ -540,7 +540,7 @@
                 <w:sz w:val="16"/>
                 <w:szCs w:val="16"/>
               </w:rPr>
-              <w:t>Trial otro idioma</w:t>
+              <w:t>Habla otro idioma</w:t>
             </w:r>
           </w:p>
         </w:tc>
@@ -614,7 +614,7 @@
                 <w:sz w:val="16"/>
                 <w:szCs w:val="16"/>
               </w:rPr>
-              <w:t>S-D</w:t>
+              <w:t>NA</w:t>
             </w:r>
           </w:p>
         </w:tc>
@@ -771,7 +771,7 @@
                 <w:sz w:val="16"/>
                 <w:szCs w:val="16"/>
               </w:rPr>
-              <w:t>S-D</w:t>
+              <w:t>NA</w:t>
             </w:r>
           </w:p>
         </w:tc>
@@ -910,43 +910,7 @@
                 <w:sz w:val="16"/>
                 <w:szCs w:val="16"/>
               </w:rPr>
-              <w:fldChar w:fldCharType="begin"/>
-            </w:r>
-            <w:r>
-              <w:rPr>
-                <w:color w:val="000000"/>
-                <w:rFonts w:ascii="Montserrat" w:hAnsi="Montserrat"/>
-                <w:sz w:val="16"/>
-                <w:szCs w:val="16"/>
-              </w:rPr>
-              <w:instrText xml:space="preserve"> MERGEFIELD   celular  \* MERGEFORMAT</w:instrText>
-            </w:r>
-            <w:r>
-              <w:rPr>
-                <w:color w:val="000000"/>
-                <w:rFonts w:ascii="Montserrat" w:hAnsi="Montserrat"/>
-                <w:sz w:val="16"/>
-                <w:szCs w:val="16"/>
-              </w:rPr>
-              <w:fldChar w:fldCharType="separate"/>
-            </w:r>
-            <w:r>
-              <w:rPr>
-                <w:color w:val="000000"/>
-                <w:rFonts w:ascii="Montserrat" w:hAnsi="Montserrat"/>
-                <w:sz w:val="16"/>
-                <w:szCs w:val="16"/>
-              </w:rPr>
-              <w:t>«celular»</w:t>
-            </w:r>
-            <w:r>
-              <w:rPr>
-                <w:color w:val="000000"/>
-                <w:rFonts w:ascii="Montserrat" w:hAnsi="Montserrat"/>
-                <w:sz w:val="16"/>
-                <w:szCs w:val="16"/>
-              </w:rPr>
-              <w:fldChar w:fldCharType="end"/>
+              <w:t>6751166508</w:t>
             </w:r>
           </w:p>
         </w:tc>
@@ -999,7 +963,7 @@
                 <w:sz w:val="16"/>
                 <w:szCs w:val="16"/>
               </w:rPr>
-              <w:t>NO</w:t>
+              <w:t>SI</w:t>
             </w:r>
           </w:p>
         </w:tc>
@@ -1049,7 +1013,7 @@
                 <w:sz w:val="16"/>
                 <w:szCs w:val="16"/>
               </w:rPr>
-              <w:t>0</w:t>
+              <w:t>4</w:t>
             </w:r>
           </w:p>
         </w:tc>
@@ -1211,7 +1175,7 @@
                 <w:sz w:val="16"/>
                 <w:szCs w:val="16"/>
               </w:rPr>
-              <w:t>S-D</w:t>
+              <w:t>CAVM750829HDGMLG0*</w:t>
             </w:r>
           </w:p>
         </w:tc>
@@ -1567,7 +1531,7 @@
                 <w:sz w:val="16"/>
                 <w:szCs w:val="16"/>
               </w:rPr>
-              <w:t>CA 101, CRISTÓBAL COLÓN CP 34306, Durango, Durango, MEXICO</w:t>
+              <w:t>DOMIICLIO CONOCIDO S/D, EL SALTO PUEBLO NUEVO DGO CP 34000, Durango, Pueblo Nuevo, MEXICO</w:t>
             </w:r>
           </w:p>
         </w:tc>
@@ -1620,7 +1584,7 @@
                 <w:sz w:val="16"/>
                 <w:szCs w:val="16"/>
               </w:rPr>
-              <w:t>MAS DE 10 AÑOS</w:t>
+              <w:t>ENTRE 6 MESES Y 2 AÑOS</w:t>
             </w:r>
           </w:p>
         </w:tc>
@@ -1724,7 +1688,7 @@
                 <w:sz w:val="16"/>
                 <w:szCs w:val="16"/>
               </w:rPr>
-              <w:t>HOLA</w:t>
+              <w:t>FRENTE AL BACHILLERATO , CAS DE MADERA , POR LA CARRETERA PRICIAPL</w:t>
             </w:r>
           </w:p>
         </w:tc>
@@ -1778,7 +1742,7 @@
                 <w:sz w:val="16"/>
                 <w:szCs w:val="16"/>
               </w:rPr>
-              <w:t>HOLA</w:t>
+              <w:t>TODOD EL DIA</w:t>
             </w:r>
           </w:p>
         </w:tc>
@@ -1832,7 +1796,7 @@
                 <w:sz w:val="16"/>
                 <w:szCs w:val="16"/>
               </w:rPr>
-              <w:t>S-D</w:t>
+              <w:t>NA</w:t>
             </w:r>
           </w:p>
         </w:tc>
@@ -1886,7 +1850,7 @@
                 <w:sz w:val="16"/>
                 <w:szCs w:val="16"/>
               </w:rPr>
-              <w:t>SI</w:t>
+              <w:t>NO</w:t>
             </w:r>
           </w:p>
         </w:tc>
@@ -2039,7 +2003,7 @@
                 <w:sz w:val="16"/>
                 <w:szCs w:val="16"/>
               </w:rPr>
-              <w:t>PRIMARIA</w:t>
+              <w:t>SECUNDARIA</w:t>
             </w:r>
           </w:p>
         </w:tc>
@@ -2092,7 +2056,7 @@
                 <w:sz w:val="16"/>
                 <w:szCs w:val="16"/>
               </w:rPr>
-              <w:t>S-D</w:t>
+              <w:t>NA</w:t>
             </w:r>
           </w:p>
         </w:tc>
@@ -2142,7 +2106,7 @@
                 <w:sz w:val="16"/>
                 <w:szCs w:val="16"/>
               </w:rPr>
-              <w:t>S-D</w:t>
+              <w:t>NA</w:t>
             </w:r>
           </w:p>
         </w:tc>
@@ -2195,7 +2159,7 @@
                 <w:sz w:val="16"/>
                 <w:szCs w:val="16"/>
               </w:rPr>
-              <w:t>S-D</w:t>
+              <w:t>NA</w:t>
             </w:r>
           </w:p>
         </w:tc>
@@ -2335,7 +2299,7 @@
                 <w:sz w:val="16"/>
                 <w:szCs w:val="16"/>
               </w:rPr>
-              <w:t>S-D</w:t>
+              <w:t>NA</w:t>
             </w:r>
           </w:p>
         </w:tc>
@@ -2489,7 +2453,7 @@
                 <w:sz w:val="16"/>
                 <w:szCs w:val="16"/>
               </w:rPr>
-              <w:t>NA</w:t>
+              <w:t>TRABAJADORES EN ACTIVIDADES AGRICOLAS, GANADERAS, FORESTALES, CAZA Y PESCA</w:t>
             </w:r>
           </w:p>
         </w:tc>
@@ -2542,7 +2506,7 @@
                 <w:sz w:val="16"/>
                 <w:szCs w:val="16"/>
               </w:rPr>
-              <w:t>S-D</w:t>
+              <w:t>NA</w:t>
             </w:r>
           </w:p>
         </w:tc>
@@ -2592,7 +2556,7 @@
                 <w:sz w:val="16"/>
                 <w:szCs w:val="16"/>
               </w:rPr>
-              <w:t>S-D</w:t>
+              <w:t>NA</w:t>
             </w:r>
           </w:p>
         </w:tc>
@@ -2802,7 +2766,7 @@
                 <w:sz w:val="16"/>
                 <w:szCs w:val="16"/>
               </w:rPr>
-              <w:t>S-D</w:t>
+              <w:t>NA</w:t>
             </w:r>
           </w:p>
         </w:tc>
@@ -2906,7 +2870,7 @@
                 <w:sz w:val="16"/>
                 <w:szCs w:val="16"/>
               </w:rPr>
-              <w:t>S-D</w:t>
+              <w:t>NA</w:t>
             </w:r>
           </w:p>
         </w:tc>
@@ -2959,7 +2923,7 @@
                 <w:sz w:val="16"/>
                 <w:szCs w:val="16"/>
               </w:rPr>
-              <w:t>S-D</w:t>
+              <w:t>NA</w:t>
             </w:r>
           </w:p>
         </w:tc>
@@ -3099,7 +3063,7 @@
                 <w:sz w:val="16"/>
                 <w:szCs w:val="16"/>
               </w:rPr>
-              <w:t>S-D</w:t>
+              <w:t>NA</w:t>
             </w:r>
           </w:p>
         </w:tc>
@@ -3494,7 +3458,7 @@
                 <w:sz w:val="16"/>
                 <w:szCs w:val="16"/>
               </w:rPr>
-              <w:t>S-D</w:t>
+              <w:t>NA</w:t>
             </w:r>
           </w:p>
         </w:tc>
@@ -3548,7 +3512,7 @@
                 <w:sz w:val="16"/>
                 <w:szCs w:val="16"/>
               </w:rPr>
-              <w:t>S-D</w:t>
+              <w:t>NA</w:t>
             </w:r>
           </w:p>
         </w:tc>
@@ -4075,7 +4039,43 @@
                 <w:sz w:val="16"/>
                 <w:szCs w:val="16"/>
               </w:rPr>
-              <w:t>NO</w:t>
+              <w:fldChar w:fldCharType="begin"/>
+            </w:r>
+            <w:r>
+              <w:rPr>
+                <w:color w:val="000000"/>
+                <w:rFonts w:ascii="Montserrat" w:hAnsi="Montserrat"/>
+                <w:sz w:val="16"/>
+                <w:szCs w:val="16"/>
+              </w:rPr>
+              <w:instrText xml:space="preserve"> MERGEFIELD   documentacion  \* MERGEFORMAT</w:instrText>
+            </w:r>
+            <w:r>
+              <w:rPr>
+                <w:color w:val="000000"/>
+                <w:rFonts w:ascii="Montserrat" w:hAnsi="Montserrat"/>
+                <w:sz w:val="16"/>
+                <w:szCs w:val="16"/>
+              </w:rPr>
+              <w:fldChar w:fldCharType="separate"/>
+            </w:r>
+            <w:r>
+              <w:rPr>
+                <w:color w:val="000000"/>
+                <w:rFonts w:ascii="Montserrat" w:hAnsi="Montserrat"/>
+                <w:sz w:val="16"/>
+                <w:szCs w:val="16"/>
+              </w:rPr>
+              <w:t>«documentacion»</w:t>
+            </w:r>
+            <w:r>
+              <w:rPr>
+                <w:color w:val="000000"/>
+                <w:rFonts w:ascii="Montserrat" w:hAnsi="Montserrat"/>
+                <w:sz w:val="16"/>
+                <w:szCs w:val="16"/>
+              </w:rPr>
+              <w:fldChar w:fldCharType="end"/>
             </w:r>
           </w:p>
         </w:tc>
@@ -4233,7 +4233,7 @@
                 <w:sz w:val="16"/>
                 <w:szCs w:val="16"/>
               </w:rPr>
-              <w:t>SI</w:t>
+              <w:t>NO</w:t>
             </w:r>
           </w:p>
         </w:tc>
@@ -4390,7 +4390,7 @@
                 <w:sz w:val="16"/>
                 <w:szCs w:val="16"/>
               </w:rPr>
-              <w:t>S-D</w:t>
+              <w:t>NA</w:t>
             </w:r>
           </w:p>
         </w:tc>
@@ -4440,7 +4440,7 @@
                 <w:sz w:val="16"/>
                 <w:szCs w:val="16"/>
               </w:rPr>
-              <w:t>S-D</w:t>
+              <w:t>NA</w:t>
             </w:r>
           </w:p>
         </w:tc>
@@ -4543,7 +4543,7 @@
                 <w:sz w:val="16"/>
                 <w:szCs w:val="16"/>
               </w:rPr>
-              <w:t>S-D</w:t>
+              <w:t>NA</w:t>
             </w:r>
           </w:p>
         </w:tc>
@@ -4754,7 +4754,7 @@
                 <w:sz w:val="16"/>
                 <w:szCs w:val="16"/>
               </w:rPr>
-              <w:t>S-D</w:t>
+              <w:t>NA</w:t>
             </w:r>
           </w:p>
         </w:tc>
@@ -4790,7 +4790,7 @@
                         <pic:cNvPicPr/>
                       </pic:nvPicPr>
                       <pic:blipFill>
-                        <a:blip r:embed="R3a57295e9b7e4af8"/>
+                        <a:blip r:embed="Rdf3b7595699e4fdb"/>
                         <a:stretch/>
                       </pic:blipFill>
                       <pic:spPr>
@@ -4886,7 +4886,7 @@
                             <w:pPr>
                               <w:spacing w:before="0" w:after="0" w:lineRule="auto" w:line="240"/>
                             </w:pPr>
-                            <w:hyperlink r:id="R4ce0a752a4fe4550">
+                            <w:hyperlink r:id="R6883eb28ab134d45">
                               <w:r>
                                 <w:rPr>
                                   <w:color w:val="0000FF"/>
@@ -4929,10 +4929,10 @@
       <w:pgMar w:bottom="2127" w:footer="561" w:gutter="0" w:header="709" w:left="1701" w:right="1701" w:top="1418"/>
       <w:pgNumType w:fmt="decimal"/>
       <w:cols w:equalWidth="1" w:num="1" w:space="708" w:sep="0"/>
-      <w:headerReference w:type="even" r:id="R81ea998c599f47f5"/>
-      <w:headerReference w:type="default" r:id="R90c04d68feae4f65"/>
-      <w:footerReference w:type="default" r:id="Ra686abc3c78b482c"/>
-      <w:headerReference w:type="first" r:id="R6376b629fe9146ab"/>
+      <w:headerReference w:type="even" r:id="R44269bec3f534549"/>
+      <w:headerReference w:type="default" r:id="R17f4c05d3bdc4b0f"/>
+      <w:footerReference w:type="default" r:id="R1f6fb0dc40b44479"/>
+      <w:headerReference w:type="first" r:id="R05938d150cce4bfc"/>
     </w:sectPr>
   </w:body>
 </w:document>
@@ -5011,7 +5011,7 @@
                               <w:sz w:val="16"/>
                               <w:szCs w:val="16"/>
                             </w:rPr>
-                            <w:t xml:space="preserve">Trial Pino Suárez #308 </w:t>
+                            <w:t xml:space="preserve">Calle Pino Suárez #308 </w:t>
                           </w:r>
                           <w:r>
                             <w:rPr>
@@ -5236,7 +5236,7 @@
                       <pic:cNvPicPr/>
                     </pic:nvPicPr>
                     <pic:blipFill>
-                      <a:blip r:embed="Rfb0303e560a14f6d"/>
+                      <a:blip r:embed="R5e5c9429129c42d4"/>
                       <a:stretch/>
                     </pic:blipFill>
                     <pic:spPr>
@@ -5311,7 +5311,7 @@
                       <pic:cNvPicPr/>
                     </pic:nvPicPr>
                     <pic:blipFill>
-                      <a:blip r:embed="Re0ecee1439ea4e3f"/>
+                      <a:blip r:embed="R00289c4eb0974a88"/>
                       <a:stretch/>
                     </pic:blipFill>
                     <pic:spPr>
@@ -5386,7 +5386,7 @@
                       <pic:cNvPicPr/>
                     </pic:nvPicPr>
                     <pic:blipFill>
-                      <a:blip r:embed="R5e0d4194412041b0"/>
+                      <a:blip r:embed="R00dc1554664b48e3"/>
                       <a:stretch/>
                     </pic:blipFill>
                     <pic:spPr>
@@ -5502,7 +5502,7 @@
                       <pic:cNvPicPr/>
                     </pic:nvPicPr>
                     <pic:blipFill>
-                      <a:blip r:embed="R9dd8cbf0eb7f4bca"/>
+                      <a:blip r:embed="R741ba24d16fa434a"/>
                       <a:stretch/>
                     </pic:blipFill>
                     <pic:spPr>
@@ -5550,7 +5550,7 @@
                       <pic:cNvPicPr/>
                     </pic:nvPicPr>
                     <pic:blipFill>
-                      <a:blip r:embed="Rf11c7231845f4fe2"/>
+                      <a:blip r:embed="Rbe0ba473e6ca4700"/>
                       <a:stretch/>
                     </pic:blipFill>
                     <pic:spPr>
@@ -5609,7 +5609,7 @@
                       <pic:cNvPicPr/>
                     </pic:nvPicPr>
                     <pic:blipFill>
-                      <a:blip r:embed="Re0ecee1439ea4e3f"/>
+                      <a:blip r:embed="R00289c4eb0974a88"/>
                       <a:stretch/>
                     </pic:blipFill>
                     <pic:spPr>

</xml_diff>